<commit_message>
Formatting changes and update Contents page
</commit_message>
<xml_diff>
--- a/docs/Sprint one master document.docx
+++ b/docs/Sprint one master document.docx
@@ -68,7 +68,6 @@
       <w:r>
         <w:rPr>
           <w:noProof/>
-          <w:lang w:val="en-AU"/>
         </w:rPr>
         <w:drawing>
           <wp:inline distT="0" distB="0" distL="0" distR="0" wp14:anchorId="3003B063" wp14:editId="396181B9">
@@ -193,6 +192,52 @@
         </w:rPr>
         <w:t>01/11/2021</w:t>
       </w:r>
+    </w:p>
+    <w:p>
+      <w:pPr>
+        <w:pStyle w:val="ContactInfo"/>
+        <w:rPr>
+          <w:rFonts w:cs="Arial"/>
+          <w:lang w:val="en-AU"/>
+        </w:rPr>
+      </w:pPr>
+    </w:p>
+    <w:p>
+      <w:pPr>
+        <w:pStyle w:val="ContactInfo"/>
+        <w:rPr>
+          <w:rFonts w:cs="Arial"/>
+          <w:lang w:val="en-AU"/>
+        </w:rPr>
+      </w:pPr>
+    </w:p>
+    <w:p/>
+    <w:p/>
+    <w:p/>
+    <w:p/>
+    <w:p/>
+    <w:p/>
+    <w:p>
+      <w:r>
+        <w:t>Caspian Maclean</w:t>
+      </w:r>
+      <w:r>
+        <w:t>, Andrew Williamson, Ivan Ng</w:t>
+      </w:r>
+    </w:p>
+    <w:p>
+      <w:r>
+        <w:t>8/11/2021</w:t>
+      </w:r>
+    </w:p>
+    <w:p>
+      <w:pPr>
+        <w:pStyle w:val="ContactInfo"/>
+        <w:rPr>
+          <w:rFonts w:cs="Arial"/>
+          <w:lang w:val="en-AU"/>
+        </w:rPr>
+      </w:pPr>
       <w:r>
         <w:rPr>
           <w:rFonts w:cs="Arial"/>
@@ -213,6 +258,10 @@
     <w:sdt>
       <w:sdtPr>
         <w:rPr>
+          <w:rFonts w:ascii="Arial" w:eastAsiaTheme="minorHAnsi" w:hAnsi="Arial" w:cstheme="minorBidi"/>
+          <w:color w:val="595959" w:themeColor="text1" w:themeTint="A6"/>
+          <w:sz w:val="22"/>
+          <w:szCs w:val="22"/>
           <w:lang w:val="en-AU"/>
         </w:rPr>
         <w:id w:val="-288899907"/>
@@ -223,13 +272,9 @@
       </w:sdtPr>
       <w:sdtEndPr>
         <w:rPr>
-          <w:rFonts w:ascii="Arial" w:eastAsiaTheme="minorHAnsi" w:hAnsi="Arial" w:cstheme="minorBidi"/>
           <w:b/>
           <w:bCs/>
           <w:noProof/>
-          <w:color w:val="595959" w:themeColor="text1" w:themeTint="A6"/>
-          <w:sz w:val="22"/>
-          <w:szCs w:val="22"/>
         </w:rPr>
       </w:sdtEndPr>
       <w:sdtContent>
@@ -254,8 +299,9 @@
               <w:tab w:val="right" w:leader="dot" w:pos="8630"/>
             </w:tabs>
             <w:rPr>
+              <w:rFonts w:asciiTheme="minorHAnsi" w:eastAsiaTheme="minorEastAsia" w:hAnsiTheme="minorHAnsi"/>
               <w:noProof/>
-              <w:lang w:val="en-AU"/>
+              <w:color w:val="auto"/>
             </w:rPr>
           </w:pPr>
           <w:r>
@@ -276,7 +322,7 @@
             </w:rPr>
             <w:fldChar w:fldCharType="separate"/>
           </w:r>
-          <w:hyperlink w:anchor="_Toc87255314" w:history="1">
+          <w:hyperlink w:anchor="_Toc87257775" w:history="1">
             <w:r>
               <w:rPr>
                 <w:rStyle w:val="Hyperlink"/>
@@ -290,7 +336,6 @@
               <w:rPr>
                 <w:noProof/>
                 <w:webHidden/>
-                <w:lang w:val="en-AU"/>
               </w:rPr>
               <w:tab/>
             </w:r>
@@ -298,7 +343,6 @@
               <w:rPr>
                 <w:noProof/>
                 <w:webHidden/>
-                <w:lang w:val="en-AU"/>
               </w:rPr>
               <w:fldChar w:fldCharType="begin"/>
             </w:r>
@@ -306,22 +350,19 @@
               <w:rPr>
                 <w:noProof/>
                 <w:webHidden/>
-                <w:lang w:val="en-AU"/>
-              </w:rPr>
-              <w:instrText xml:space="preserve"> PAGEREF _Toc87255314 \h </w:instrText>
-            </w:r>
-            <w:r>
-              <w:rPr>
-                <w:noProof/>
-                <w:webHidden/>
-                <w:lang w:val="en-AU"/>
-              </w:rPr>
-            </w:r>
-            <w:r>
-              <w:rPr>
-                <w:noProof/>
-                <w:webHidden/>
-                <w:lang w:val="en-AU"/>
+              </w:rPr>
+              <w:instrText xml:space="preserve"> PAGEREF _Toc87257775 \h </w:instrText>
+            </w:r>
+            <w:r>
+              <w:rPr>
+                <w:noProof/>
+                <w:webHidden/>
+              </w:rPr>
+            </w:r>
+            <w:r>
+              <w:rPr>
+                <w:noProof/>
+                <w:webHidden/>
               </w:rPr>
               <w:fldChar w:fldCharType="separate"/>
             </w:r>
@@ -329,15 +370,13 @@
               <w:rPr>
                 <w:noProof/>
                 <w:webHidden/>
-                <w:lang w:val="en-AU"/>
-              </w:rPr>
-              <w:t>1</w:t>
-            </w:r>
-            <w:r>
-              <w:rPr>
-                <w:noProof/>
-                <w:webHidden/>
-                <w:lang w:val="en-AU"/>
+              </w:rPr>
+              <w:t>3</w:t>
+            </w:r>
+            <w:r>
+              <w:rPr>
+                <w:noProof/>
+                <w:webHidden/>
               </w:rPr>
               <w:fldChar w:fldCharType="end"/>
             </w:r>
@@ -350,11 +389,12 @@
               <w:tab w:val="right" w:leader="dot" w:pos="8630"/>
             </w:tabs>
             <w:rPr>
+              <w:rFonts w:asciiTheme="minorHAnsi" w:eastAsiaTheme="minorEastAsia" w:hAnsiTheme="minorHAnsi"/>
               <w:noProof/>
-              <w:lang w:val="en-AU"/>
+              <w:color w:val="auto"/>
             </w:rPr>
           </w:pPr>
-          <w:hyperlink w:anchor="_Toc87255315" w:history="1">
+          <w:hyperlink w:anchor="_Toc87257776" w:history="1">
             <w:r>
               <w:rPr>
                 <w:rStyle w:val="Hyperlink"/>
@@ -367,7 +407,6 @@
               <w:rPr>
                 <w:noProof/>
                 <w:webHidden/>
-                <w:lang w:val="en-AU"/>
               </w:rPr>
               <w:tab/>
             </w:r>
@@ -375,7 +414,6 @@
               <w:rPr>
                 <w:noProof/>
                 <w:webHidden/>
-                <w:lang w:val="en-AU"/>
               </w:rPr>
               <w:fldChar w:fldCharType="begin"/>
             </w:r>
@@ -383,22 +421,19 @@
               <w:rPr>
                 <w:noProof/>
                 <w:webHidden/>
-                <w:lang w:val="en-AU"/>
-              </w:rPr>
-              <w:instrText xml:space="preserve"> PAGEREF _Toc87255315 \h </w:instrText>
-            </w:r>
-            <w:r>
-              <w:rPr>
-                <w:noProof/>
-                <w:webHidden/>
-                <w:lang w:val="en-AU"/>
-              </w:rPr>
-            </w:r>
-            <w:r>
-              <w:rPr>
-                <w:noProof/>
-                <w:webHidden/>
-                <w:lang w:val="en-AU"/>
+              </w:rPr>
+              <w:instrText xml:space="preserve"> PAGEREF _Toc87257776 \h </w:instrText>
+            </w:r>
+            <w:r>
+              <w:rPr>
+                <w:noProof/>
+                <w:webHidden/>
+              </w:rPr>
+            </w:r>
+            <w:r>
+              <w:rPr>
+                <w:noProof/>
+                <w:webHidden/>
               </w:rPr>
               <w:fldChar w:fldCharType="separate"/>
             </w:r>
@@ -406,15 +441,13 @@
               <w:rPr>
                 <w:noProof/>
                 <w:webHidden/>
-                <w:lang w:val="en-AU"/>
-              </w:rPr>
-              <w:t>1</w:t>
-            </w:r>
-            <w:r>
-              <w:rPr>
-                <w:noProof/>
-                <w:webHidden/>
-                <w:lang w:val="en-AU"/>
+              </w:rPr>
+              <w:t>3</w:t>
+            </w:r>
+            <w:r>
+              <w:rPr>
+                <w:noProof/>
+                <w:webHidden/>
               </w:rPr>
               <w:fldChar w:fldCharType="end"/>
             </w:r>
@@ -427,11 +460,12 @@
               <w:tab w:val="right" w:leader="dot" w:pos="8630"/>
             </w:tabs>
             <w:rPr>
+              <w:rFonts w:asciiTheme="minorHAnsi" w:eastAsiaTheme="minorEastAsia" w:hAnsiTheme="minorHAnsi"/>
               <w:noProof/>
-              <w:lang w:val="en-AU"/>
+              <w:color w:val="auto"/>
             </w:rPr>
           </w:pPr>
-          <w:hyperlink w:anchor="_Toc87255316" w:history="1">
+          <w:hyperlink w:anchor="_Toc87257777" w:history="1">
             <w:r>
               <w:rPr>
                 <w:rStyle w:val="Hyperlink"/>
@@ -444,7 +478,6 @@
               <w:rPr>
                 <w:noProof/>
                 <w:webHidden/>
-                <w:lang w:val="en-AU"/>
               </w:rPr>
               <w:tab/>
             </w:r>
@@ -452,7 +485,6 @@
               <w:rPr>
                 <w:noProof/>
                 <w:webHidden/>
-                <w:lang w:val="en-AU"/>
               </w:rPr>
               <w:fldChar w:fldCharType="begin"/>
             </w:r>
@@ -460,22 +492,19 @@
               <w:rPr>
                 <w:noProof/>
                 <w:webHidden/>
-                <w:lang w:val="en-AU"/>
-              </w:rPr>
-              <w:instrText xml:space="preserve"> PAGEREF _Toc87255316 \h </w:instrText>
-            </w:r>
-            <w:r>
-              <w:rPr>
-                <w:noProof/>
-                <w:webHidden/>
-                <w:lang w:val="en-AU"/>
-              </w:rPr>
-            </w:r>
-            <w:r>
-              <w:rPr>
-                <w:noProof/>
-                <w:webHidden/>
-                <w:lang w:val="en-AU"/>
+              </w:rPr>
+              <w:instrText xml:space="preserve"> PAGEREF _Toc87257777 \h </w:instrText>
+            </w:r>
+            <w:r>
+              <w:rPr>
+                <w:noProof/>
+                <w:webHidden/>
+              </w:rPr>
+            </w:r>
+            <w:r>
+              <w:rPr>
+                <w:noProof/>
+                <w:webHidden/>
               </w:rPr>
               <w:fldChar w:fldCharType="separate"/>
             </w:r>
@@ -483,15 +512,13 @@
               <w:rPr>
                 <w:noProof/>
                 <w:webHidden/>
-                <w:lang w:val="en-AU"/>
-              </w:rPr>
-              <w:t>2</w:t>
-            </w:r>
-            <w:r>
-              <w:rPr>
-                <w:noProof/>
-                <w:webHidden/>
-                <w:lang w:val="en-AU"/>
+              </w:rPr>
+              <w:t>4</w:t>
+            </w:r>
+            <w:r>
+              <w:rPr>
+                <w:noProof/>
+                <w:webHidden/>
               </w:rPr>
               <w:fldChar w:fldCharType="end"/>
             </w:r>
@@ -504,11 +531,12 @@
               <w:tab w:val="right" w:leader="dot" w:pos="8630"/>
             </w:tabs>
             <w:rPr>
+              <w:rFonts w:asciiTheme="minorHAnsi" w:eastAsiaTheme="minorEastAsia" w:hAnsiTheme="minorHAnsi"/>
               <w:noProof/>
-              <w:lang w:val="en-AU"/>
+              <w:color w:val="auto"/>
             </w:rPr>
           </w:pPr>
-          <w:hyperlink w:anchor="_Toc87255317" w:history="1">
+          <w:hyperlink w:anchor="_Toc87257778" w:history="1">
             <w:r>
               <w:rPr>
                 <w:rStyle w:val="Hyperlink"/>
@@ -521,7 +549,6 @@
               <w:rPr>
                 <w:noProof/>
                 <w:webHidden/>
-                <w:lang w:val="en-AU"/>
               </w:rPr>
               <w:tab/>
             </w:r>
@@ -529,7 +556,6 @@
               <w:rPr>
                 <w:noProof/>
                 <w:webHidden/>
-                <w:lang w:val="en-AU"/>
               </w:rPr>
               <w:fldChar w:fldCharType="begin"/>
             </w:r>
@@ -537,22 +563,19 @@
               <w:rPr>
                 <w:noProof/>
                 <w:webHidden/>
-                <w:lang w:val="en-AU"/>
-              </w:rPr>
-              <w:instrText xml:space="preserve"> PAGEREF _Toc87255317 \h </w:instrText>
-            </w:r>
-            <w:r>
-              <w:rPr>
-                <w:noProof/>
-                <w:webHidden/>
-                <w:lang w:val="en-AU"/>
-              </w:rPr>
-            </w:r>
-            <w:r>
-              <w:rPr>
-                <w:noProof/>
-                <w:webHidden/>
-                <w:lang w:val="en-AU"/>
+              </w:rPr>
+              <w:instrText xml:space="preserve"> PAGEREF _Toc87257778 \h </w:instrText>
+            </w:r>
+            <w:r>
+              <w:rPr>
+                <w:noProof/>
+                <w:webHidden/>
+              </w:rPr>
+            </w:r>
+            <w:r>
+              <w:rPr>
+                <w:noProof/>
+                <w:webHidden/>
               </w:rPr>
               <w:fldChar w:fldCharType="separate"/>
             </w:r>
@@ -560,15 +583,13 @@
               <w:rPr>
                 <w:noProof/>
                 <w:webHidden/>
-                <w:lang w:val="en-AU"/>
-              </w:rPr>
-              <w:t>2</w:t>
-            </w:r>
-            <w:r>
-              <w:rPr>
-                <w:noProof/>
-                <w:webHidden/>
-                <w:lang w:val="en-AU"/>
+              </w:rPr>
+              <w:t>4</w:t>
+            </w:r>
+            <w:r>
+              <w:rPr>
+                <w:noProof/>
+                <w:webHidden/>
               </w:rPr>
               <w:fldChar w:fldCharType="end"/>
             </w:r>
@@ -581,11 +602,12 @@
               <w:tab w:val="right" w:leader="dot" w:pos="8630"/>
             </w:tabs>
             <w:rPr>
+              <w:rFonts w:asciiTheme="minorHAnsi" w:eastAsiaTheme="minorEastAsia" w:hAnsiTheme="minorHAnsi"/>
               <w:noProof/>
-              <w:lang w:val="en-AU"/>
+              <w:color w:val="auto"/>
             </w:rPr>
           </w:pPr>
-          <w:hyperlink w:anchor="_Toc87255318" w:history="1">
+          <w:hyperlink w:anchor="_Toc87257779" w:history="1">
             <w:r>
               <w:rPr>
                 <w:rStyle w:val="Hyperlink"/>
@@ -598,7 +620,6 @@
               <w:rPr>
                 <w:noProof/>
                 <w:webHidden/>
-                <w:lang w:val="en-AU"/>
               </w:rPr>
               <w:tab/>
             </w:r>
@@ -606,7 +627,6 @@
               <w:rPr>
                 <w:noProof/>
                 <w:webHidden/>
-                <w:lang w:val="en-AU"/>
               </w:rPr>
               <w:fldChar w:fldCharType="begin"/>
             </w:r>
@@ -614,22 +634,19 @@
               <w:rPr>
                 <w:noProof/>
                 <w:webHidden/>
-                <w:lang w:val="en-AU"/>
-              </w:rPr>
-              <w:instrText xml:space="preserve"> PAGEREF _Toc87255318 \h </w:instrText>
-            </w:r>
-            <w:r>
-              <w:rPr>
-                <w:noProof/>
-                <w:webHidden/>
-                <w:lang w:val="en-AU"/>
-              </w:rPr>
-            </w:r>
-            <w:r>
-              <w:rPr>
-                <w:noProof/>
-                <w:webHidden/>
-                <w:lang w:val="en-AU"/>
+              </w:rPr>
+              <w:instrText xml:space="preserve"> PAGEREF _Toc87257779 \h </w:instrText>
+            </w:r>
+            <w:r>
+              <w:rPr>
+                <w:noProof/>
+                <w:webHidden/>
+              </w:rPr>
+            </w:r>
+            <w:r>
+              <w:rPr>
+                <w:noProof/>
+                <w:webHidden/>
               </w:rPr>
               <w:fldChar w:fldCharType="separate"/>
             </w:r>
@@ -637,15 +654,13 @@
               <w:rPr>
                 <w:noProof/>
                 <w:webHidden/>
-                <w:lang w:val="en-AU"/>
-              </w:rPr>
-              <w:t>4</w:t>
-            </w:r>
-            <w:r>
-              <w:rPr>
-                <w:noProof/>
-                <w:webHidden/>
-                <w:lang w:val="en-AU"/>
+              </w:rPr>
+              <w:t>7</w:t>
+            </w:r>
+            <w:r>
+              <w:rPr>
+                <w:noProof/>
+                <w:webHidden/>
               </w:rPr>
               <w:fldChar w:fldCharType="end"/>
             </w:r>
@@ -658,11 +673,12 @@
               <w:tab w:val="right" w:leader="dot" w:pos="8630"/>
             </w:tabs>
             <w:rPr>
+              <w:rFonts w:asciiTheme="minorHAnsi" w:eastAsiaTheme="minorEastAsia" w:hAnsiTheme="minorHAnsi"/>
               <w:noProof/>
-              <w:lang w:val="en-AU"/>
+              <w:color w:val="auto"/>
             </w:rPr>
           </w:pPr>
-          <w:hyperlink w:anchor="_Toc87255319" w:history="1">
+          <w:hyperlink w:anchor="_Toc87257780" w:history="1">
             <w:r>
               <w:rPr>
                 <w:rStyle w:val="Hyperlink"/>
@@ -675,7 +691,6 @@
               <w:rPr>
                 <w:noProof/>
                 <w:webHidden/>
-                <w:lang w:val="en-AU"/>
               </w:rPr>
               <w:tab/>
             </w:r>
@@ -683,7 +698,6 @@
               <w:rPr>
                 <w:noProof/>
                 <w:webHidden/>
-                <w:lang w:val="en-AU"/>
               </w:rPr>
               <w:fldChar w:fldCharType="begin"/>
             </w:r>
@@ -691,22 +705,19 @@
               <w:rPr>
                 <w:noProof/>
                 <w:webHidden/>
-                <w:lang w:val="en-AU"/>
-              </w:rPr>
-              <w:instrText xml:space="preserve"> PAGEREF _Toc87255319 \h </w:instrText>
-            </w:r>
-            <w:r>
-              <w:rPr>
-                <w:noProof/>
-                <w:webHidden/>
-                <w:lang w:val="en-AU"/>
-              </w:rPr>
-            </w:r>
-            <w:r>
-              <w:rPr>
-                <w:noProof/>
-                <w:webHidden/>
-                <w:lang w:val="en-AU"/>
+              </w:rPr>
+              <w:instrText xml:space="preserve"> PAGEREF _Toc87257780 \h </w:instrText>
+            </w:r>
+            <w:r>
+              <w:rPr>
+                <w:noProof/>
+                <w:webHidden/>
+              </w:rPr>
+            </w:r>
+            <w:r>
+              <w:rPr>
+                <w:noProof/>
+                <w:webHidden/>
               </w:rPr>
               <w:fldChar w:fldCharType="separate"/>
             </w:r>
@@ -714,15 +725,13 @@
               <w:rPr>
                 <w:noProof/>
                 <w:webHidden/>
-                <w:lang w:val="en-AU"/>
-              </w:rPr>
-              <w:t>4</w:t>
-            </w:r>
-            <w:r>
-              <w:rPr>
-                <w:noProof/>
-                <w:webHidden/>
-                <w:lang w:val="en-AU"/>
+              </w:rPr>
+              <w:t>7</w:t>
+            </w:r>
+            <w:r>
+              <w:rPr>
+                <w:noProof/>
+                <w:webHidden/>
               </w:rPr>
               <w:fldChar w:fldCharType="end"/>
             </w:r>
@@ -735,11 +744,12 @@
               <w:tab w:val="right" w:leader="dot" w:pos="8630"/>
             </w:tabs>
             <w:rPr>
+              <w:rFonts w:asciiTheme="minorHAnsi" w:eastAsiaTheme="minorEastAsia" w:hAnsiTheme="minorHAnsi"/>
               <w:noProof/>
-              <w:lang w:val="en-AU"/>
+              <w:color w:val="auto"/>
             </w:rPr>
           </w:pPr>
-          <w:hyperlink w:anchor="_Toc87255320" w:history="1">
+          <w:hyperlink w:anchor="_Toc87257781" w:history="1">
             <w:r>
               <w:rPr>
                 <w:rStyle w:val="Hyperlink"/>
@@ -752,7 +762,6 @@
               <w:rPr>
                 <w:noProof/>
                 <w:webHidden/>
-                <w:lang w:val="en-AU"/>
               </w:rPr>
               <w:tab/>
             </w:r>
@@ -760,7 +769,6 @@
               <w:rPr>
                 <w:noProof/>
                 <w:webHidden/>
-                <w:lang w:val="en-AU"/>
               </w:rPr>
               <w:fldChar w:fldCharType="begin"/>
             </w:r>
@@ -768,22 +776,19 @@
               <w:rPr>
                 <w:noProof/>
                 <w:webHidden/>
-                <w:lang w:val="en-AU"/>
-              </w:rPr>
-              <w:instrText xml:space="preserve"> PAGEREF _Toc87255320 \h </w:instrText>
-            </w:r>
-            <w:r>
-              <w:rPr>
-                <w:noProof/>
-                <w:webHidden/>
-                <w:lang w:val="en-AU"/>
-              </w:rPr>
-            </w:r>
-            <w:r>
-              <w:rPr>
-                <w:noProof/>
-                <w:webHidden/>
-                <w:lang w:val="en-AU"/>
+              </w:rPr>
+              <w:instrText xml:space="preserve"> PAGEREF _Toc87257781 \h </w:instrText>
+            </w:r>
+            <w:r>
+              <w:rPr>
+                <w:noProof/>
+                <w:webHidden/>
+              </w:rPr>
+            </w:r>
+            <w:r>
+              <w:rPr>
+                <w:noProof/>
+                <w:webHidden/>
               </w:rPr>
               <w:fldChar w:fldCharType="separate"/>
             </w:r>
@@ -791,15 +796,13 @@
               <w:rPr>
                 <w:noProof/>
                 <w:webHidden/>
-                <w:lang w:val="en-AU"/>
-              </w:rPr>
-              <w:t>4</w:t>
-            </w:r>
-            <w:r>
-              <w:rPr>
-                <w:noProof/>
-                <w:webHidden/>
-                <w:lang w:val="en-AU"/>
+              </w:rPr>
+              <w:t>7</w:t>
+            </w:r>
+            <w:r>
+              <w:rPr>
+                <w:noProof/>
+                <w:webHidden/>
               </w:rPr>
               <w:fldChar w:fldCharType="end"/>
             </w:r>
@@ -812,11 +815,12 @@
               <w:tab w:val="right" w:leader="dot" w:pos="8630"/>
             </w:tabs>
             <w:rPr>
+              <w:rFonts w:asciiTheme="minorHAnsi" w:eastAsiaTheme="minorEastAsia" w:hAnsiTheme="minorHAnsi"/>
               <w:noProof/>
-              <w:lang w:val="en-AU"/>
+              <w:color w:val="auto"/>
             </w:rPr>
           </w:pPr>
-          <w:hyperlink w:anchor="_Toc87255321" w:history="1">
+          <w:hyperlink w:anchor="_Toc87257782" w:history="1">
             <w:r>
               <w:rPr>
                 <w:rStyle w:val="Hyperlink"/>
@@ -829,7 +833,6 @@
               <w:rPr>
                 <w:noProof/>
                 <w:webHidden/>
-                <w:lang w:val="en-AU"/>
               </w:rPr>
               <w:tab/>
             </w:r>
@@ -837,7 +840,6 @@
               <w:rPr>
                 <w:noProof/>
                 <w:webHidden/>
-                <w:lang w:val="en-AU"/>
               </w:rPr>
               <w:fldChar w:fldCharType="begin"/>
             </w:r>
@@ -845,22 +847,19 @@
               <w:rPr>
                 <w:noProof/>
                 <w:webHidden/>
-                <w:lang w:val="en-AU"/>
-              </w:rPr>
-              <w:instrText xml:space="preserve"> PAGEREF _Toc87255321 \h </w:instrText>
-            </w:r>
-            <w:r>
-              <w:rPr>
-                <w:noProof/>
-                <w:webHidden/>
-                <w:lang w:val="en-AU"/>
-              </w:rPr>
-            </w:r>
-            <w:r>
-              <w:rPr>
-                <w:noProof/>
-                <w:webHidden/>
-                <w:lang w:val="en-AU"/>
+              </w:rPr>
+              <w:instrText xml:space="preserve"> PAGEREF _Toc87257782 \h </w:instrText>
+            </w:r>
+            <w:r>
+              <w:rPr>
+                <w:noProof/>
+                <w:webHidden/>
+              </w:rPr>
+            </w:r>
+            <w:r>
+              <w:rPr>
+                <w:noProof/>
+                <w:webHidden/>
               </w:rPr>
               <w:fldChar w:fldCharType="separate"/>
             </w:r>
@@ -868,15 +867,13 @@
               <w:rPr>
                 <w:noProof/>
                 <w:webHidden/>
-                <w:lang w:val="en-AU"/>
-              </w:rPr>
-              <w:t>4</w:t>
-            </w:r>
-            <w:r>
-              <w:rPr>
-                <w:noProof/>
-                <w:webHidden/>
-                <w:lang w:val="en-AU"/>
+              </w:rPr>
+              <w:t>7</w:t>
+            </w:r>
+            <w:r>
+              <w:rPr>
+                <w:noProof/>
+                <w:webHidden/>
               </w:rPr>
               <w:fldChar w:fldCharType="end"/>
             </w:r>
@@ -889,11 +886,12 @@
               <w:tab w:val="right" w:leader="dot" w:pos="8630"/>
             </w:tabs>
             <w:rPr>
+              <w:rFonts w:asciiTheme="minorHAnsi" w:eastAsiaTheme="minorEastAsia" w:hAnsiTheme="minorHAnsi"/>
               <w:noProof/>
-              <w:lang w:val="en-AU"/>
+              <w:color w:val="auto"/>
             </w:rPr>
           </w:pPr>
-          <w:hyperlink w:anchor="_Toc87255322" w:history="1">
+          <w:hyperlink w:anchor="_Toc87257783" w:history="1">
             <w:r>
               <w:rPr>
                 <w:rStyle w:val="Hyperlink"/>
@@ -906,7 +904,6 @@
               <w:rPr>
                 <w:noProof/>
                 <w:webHidden/>
-                <w:lang w:val="en-AU"/>
               </w:rPr>
               <w:tab/>
             </w:r>
@@ -914,7 +911,6 @@
               <w:rPr>
                 <w:noProof/>
                 <w:webHidden/>
-                <w:lang w:val="en-AU"/>
               </w:rPr>
               <w:fldChar w:fldCharType="begin"/>
             </w:r>
@@ -922,22 +918,19 @@
               <w:rPr>
                 <w:noProof/>
                 <w:webHidden/>
-                <w:lang w:val="en-AU"/>
-              </w:rPr>
-              <w:instrText xml:space="preserve"> PAGEREF _Toc87255322 \h </w:instrText>
-            </w:r>
-            <w:r>
-              <w:rPr>
-                <w:noProof/>
-                <w:webHidden/>
-                <w:lang w:val="en-AU"/>
-              </w:rPr>
-            </w:r>
-            <w:r>
-              <w:rPr>
-                <w:noProof/>
-                <w:webHidden/>
-                <w:lang w:val="en-AU"/>
+              </w:rPr>
+              <w:instrText xml:space="preserve"> PAGEREF _Toc87257783 \h </w:instrText>
+            </w:r>
+            <w:r>
+              <w:rPr>
+                <w:noProof/>
+                <w:webHidden/>
+              </w:rPr>
+            </w:r>
+            <w:r>
+              <w:rPr>
+                <w:noProof/>
+                <w:webHidden/>
               </w:rPr>
               <w:fldChar w:fldCharType="separate"/>
             </w:r>
@@ -945,15 +938,13 @@
               <w:rPr>
                 <w:noProof/>
                 <w:webHidden/>
-                <w:lang w:val="en-AU"/>
-              </w:rPr>
-              <w:t>5</w:t>
-            </w:r>
-            <w:r>
-              <w:rPr>
-                <w:noProof/>
-                <w:webHidden/>
-                <w:lang w:val="en-AU"/>
+              </w:rPr>
+              <w:t>8</w:t>
+            </w:r>
+            <w:r>
+              <w:rPr>
+                <w:noProof/>
+                <w:webHidden/>
               </w:rPr>
               <w:fldChar w:fldCharType="end"/>
             </w:r>
@@ -966,11 +957,12 @@
               <w:tab w:val="right" w:leader="dot" w:pos="8630"/>
             </w:tabs>
             <w:rPr>
+              <w:rFonts w:asciiTheme="minorHAnsi" w:eastAsiaTheme="minorEastAsia" w:hAnsiTheme="minorHAnsi"/>
               <w:noProof/>
-              <w:lang w:val="en-AU"/>
+              <w:color w:val="auto"/>
             </w:rPr>
           </w:pPr>
-          <w:hyperlink w:anchor="_Toc87255323" w:history="1">
+          <w:hyperlink w:anchor="_Toc87257784" w:history="1">
             <w:r>
               <w:rPr>
                 <w:rStyle w:val="Hyperlink"/>
@@ -983,54 +975,1263 @@
               <w:rPr>
                 <w:noProof/>
                 <w:webHidden/>
+              </w:rPr>
+              <w:tab/>
+            </w:r>
+            <w:r>
+              <w:rPr>
+                <w:noProof/>
+                <w:webHidden/>
+              </w:rPr>
+              <w:fldChar w:fldCharType="begin"/>
+            </w:r>
+            <w:r>
+              <w:rPr>
+                <w:noProof/>
+                <w:webHidden/>
+              </w:rPr>
+              <w:instrText xml:space="preserve"> PAGEREF _Toc87257784 \h </w:instrText>
+            </w:r>
+            <w:r>
+              <w:rPr>
+                <w:noProof/>
+                <w:webHidden/>
+              </w:rPr>
+            </w:r>
+            <w:r>
+              <w:rPr>
+                <w:noProof/>
+                <w:webHidden/>
+              </w:rPr>
+              <w:fldChar w:fldCharType="separate"/>
+            </w:r>
+            <w:r>
+              <w:rPr>
+                <w:noProof/>
+                <w:webHidden/>
+              </w:rPr>
+              <w:t>8</w:t>
+            </w:r>
+            <w:r>
+              <w:rPr>
+                <w:noProof/>
+                <w:webHidden/>
+              </w:rPr>
+              <w:fldChar w:fldCharType="end"/>
+            </w:r>
+          </w:hyperlink>
+        </w:p>
+        <w:p>
+          <w:pPr>
+            <w:pStyle w:val="TOC3"/>
+            <w:tabs>
+              <w:tab w:val="right" w:leader="dot" w:pos="8630"/>
+            </w:tabs>
+            <w:rPr>
+              <w:rFonts w:asciiTheme="minorHAnsi" w:eastAsiaTheme="minorEastAsia" w:hAnsiTheme="minorHAnsi"/>
+              <w:noProof/>
+              <w:color w:val="auto"/>
+            </w:rPr>
+          </w:pPr>
+          <w:hyperlink w:anchor="_Toc87257785" w:history="1">
+            <w:r>
+              <w:rPr>
+                <w:rStyle w:val="Hyperlink"/>
+                <w:noProof/>
                 <w:lang w:val="en-AU"/>
               </w:rPr>
+              <w:t>Teams chat</w:t>
+            </w:r>
+            <w:r>
+              <w:rPr>
+                <w:noProof/>
+                <w:webHidden/>
+              </w:rPr>
               <w:tab/>
             </w:r>
             <w:r>
               <w:rPr>
                 <w:noProof/>
                 <w:webHidden/>
+              </w:rPr>
+              <w:fldChar w:fldCharType="begin"/>
+            </w:r>
+            <w:r>
+              <w:rPr>
+                <w:noProof/>
+                <w:webHidden/>
+              </w:rPr>
+              <w:instrText xml:space="preserve"> PAGEREF _Toc87257785 \h </w:instrText>
+            </w:r>
+            <w:r>
+              <w:rPr>
+                <w:noProof/>
+                <w:webHidden/>
+              </w:rPr>
+            </w:r>
+            <w:r>
+              <w:rPr>
+                <w:noProof/>
+                <w:webHidden/>
+              </w:rPr>
+              <w:fldChar w:fldCharType="separate"/>
+            </w:r>
+            <w:r>
+              <w:rPr>
+                <w:noProof/>
+                <w:webHidden/>
+              </w:rPr>
+              <w:t>8</w:t>
+            </w:r>
+            <w:r>
+              <w:rPr>
+                <w:noProof/>
+                <w:webHidden/>
+              </w:rPr>
+              <w:fldChar w:fldCharType="end"/>
+            </w:r>
+          </w:hyperlink>
+        </w:p>
+        <w:p>
+          <w:pPr>
+            <w:pStyle w:val="TOC2"/>
+            <w:tabs>
+              <w:tab w:val="right" w:leader="dot" w:pos="8630"/>
+            </w:tabs>
+            <w:rPr>
+              <w:rFonts w:asciiTheme="minorHAnsi" w:eastAsiaTheme="minorEastAsia" w:hAnsiTheme="minorHAnsi"/>
+              <w:noProof/>
+              <w:color w:val="auto"/>
+            </w:rPr>
+          </w:pPr>
+          <w:hyperlink w:anchor="_Toc87257786" w:history="1">
+            <w:r>
+              <w:rPr>
+                <w:rStyle w:val="Hyperlink"/>
+                <w:noProof/>
                 <w:lang w:val="en-AU"/>
               </w:rPr>
+              <w:t>Testing/Validation Plan</w:t>
+            </w:r>
+            <w:r>
+              <w:rPr>
+                <w:rStyle w:val="Hyperlink"/>
+                <w:rFonts w:cs="Arial"/>
+                <w:noProof/>
+                <w:lang w:val="en-AU"/>
+              </w:rPr>
+              <w:t xml:space="preserve"> - Testing Variables</w:t>
+            </w:r>
+            <w:r>
+              <w:rPr>
+                <w:noProof/>
+                <w:webHidden/>
+              </w:rPr>
+              <w:tab/>
+            </w:r>
+            <w:r>
+              <w:rPr>
+                <w:noProof/>
+                <w:webHidden/>
+              </w:rPr>
               <w:fldChar w:fldCharType="begin"/>
             </w:r>
             <w:r>
               <w:rPr>
                 <w:noProof/>
                 <w:webHidden/>
+              </w:rPr>
+              <w:instrText xml:space="preserve"> PAGEREF _Toc87257786 \h </w:instrText>
+            </w:r>
+            <w:r>
+              <w:rPr>
+                <w:noProof/>
+                <w:webHidden/>
+              </w:rPr>
+            </w:r>
+            <w:r>
+              <w:rPr>
+                <w:noProof/>
+                <w:webHidden/>
+              </w:rPr>
+              <w:fldChar w:fldCharType="separate"/>
+            </w:r>
+            <w:r>
+              <w:rPr>
+                <w:noProof/>
+                <w:webHidden/>
+              </w:rPr>
+              <w:t>10</w:t>
+            </w:r>
+            <w:r>
+              <w:rPr>
+                <w:noProof/>
+                <w:webHidden/>
+              </w:rPr>
+              <w:fldChar w:fldCharType="end"/>
+            </w:r>
+          </w:hyperlink>
+        </w:p>
+        <w:p>
+          <w:pPr>
+            <w:pStyle w:val="TOC3"/>
+            <w:tabs>
+              <w:tab w:val="right" w:leader="dot" w:pos="8630"/>
+            </w:tabs>
+            <w:rPr>
+              <w:rFonts w:asciiTheme="minorHAnsi" w:eastAsiaTheme="minorEastAsia" w:hAnsiTheme="minorHAnsi"/>
+              <w:noProof/>
+              <w:color w:val="auto"/>
+            </w:rPr>
+          </w:pPr>
+          <w:hyperlink w:anchor="_Toc87257787" w:history="1">
+            <w:r>
+              <w:rPr>
+                <w:rStyle w:val="Hyperlink"/>
+                <w:noProof/>
                 <w:lang w:val="en-AU"/>
               </w:rPr>
-              <w:instrText xml:space="preserve"> PAGEREF _Toc87255323 \h </w:instrText>
-            </w:r>
-            <w:r>
-              <w:rPr>
-                <w:noProof/>
-                <w:webHidden/>
+              <w:t>Responsiveness</w:t>
+            </w:r>
+            <w:r>
+              <w:rPr>
+                <w:noProof/>
+                <w:webHidden/>
+              </w:rPr>
+              <w:tab/>
+            </w:r>
+            <w:r>
+              <w:rPr>
+                <w:noProof/>
+                <w:webHidden/>
+              </w:rPr>
+              <w:fldChar w:fldCharType="begin"/>
+            </w:r>
+            <w:r>
+              <w:rPr>
+                <w:noProof/>
+                <w:webHidden/>
+              </w:rPr>
+              <w:instrText xml:space="preserve"> PAGEREF _Toc87257787 \h </w:instrText>
+            </w:r>
+            <w:r>
+              <w:rPr>
+                <w:noProof/>
+                <w:webHidden/>
+              </w:rPr>
+            </w:r>
+            <w:r>
+              <w:rPr>
+                <w:noProof/>
+                <w:webHidden/>
+              </w:rPr>
+              <w:fldChar w:fldCharType="separate"/>
+            </w:r>
+            <w:r>
+              <w:rPr>
+                <w:noProof/>
+                <w:webHidden/>
+              </w:rPr>
+              <w:t>10</w:t>
+            </w:r>
+            <w:r>
+              <w:rPr>
+                <w:noProof/>
+                <w:webHidden/>
+              </w:rPr>
+              <w:fldChar w:fldCharType="end"/>
+            </w:r>
+          </w:hyperlink>
+        </w:p>
+        <w:p>
+          <w:pPr>
+            <w:pStyle w:val="TOC3"/>
+            <w:tabs>
+              <w:tab w:val="right" w:leader="dot" w:pos="8630"/>
+            </w:tabs>
+            <w:rPr>
+              <w:rFonts w:asciiTheme="minorHAnsi" w:eastAsiaTheme="minorEastAsia" w:hAnsiTheme="minorHAnsi"/>
+              <w:noProof/>
+              <w:color w:val="auto"/>
+            </w:rPr>
+          </w:pPr>
+          <w:hyperlink w:anchor="_Toc87257788" w:history="1">
+            <w:r>
+              <w:rPr>
+                <w:rStyle w:val="Hyperlink"/>
+                <w:noProof/>
                 <w:lang w:val="en-AU"/>
               </w:rPr>
-            </w:r>
-            <w:r>
-              <w:rPr>
-                <w:noProof/>
-                <w:webHidden/>
+              <w:t>Data Validation</w:t>
+            </w:r>
+            <w:r>
+              <w:rPr>
+                <w:noProof/>
+                <w:webHidden/>
+              </w:rPr>
+              <w:tab/>
+            </w:r>
+            <w:r>
+              <w:rPr>
+                <w:noProof/>
+                <w:webHidden/>
+              </w:rPr>
+              <w:fldChar w:fldCharType="begin"/>
+            </w:r>
+            <w:r>
+              <w:rPr>
+                <w:noProof/>
+                <w:webHidden/>
+              </w:rPr>
+              <w:instrText xml:space="preserve"> PAGEREF _Toc87257788 \h </w:instrText>
+            </w:r>
+            <w:r>
+              <w:rPr>
+                <w:noProof/>
+                <w:webHidden/>
+              </w:rPr>
+            </w:r>
+            <w:r>
+              <w:rPr>
+                <w:noProof/>
+                <w:webHidden/>
+              </w:rPr>
+              <w:fldChar w:fldCharType="separate"/>
+            </w:r>
+            <w:r>
+              <w:rPr>
+                <w:noProof/>
+                <w:webHidden/>
+              </w:rPr>
+              <w:t>10</w:t>
+            </w:r>
+            <w:r>
+              <w:rPr>
+                <w:noProof/>
+                <w:webHidden/>
+              </w:rPr>
+              <w:fldChar w:fldCharType="end"/>
+            </w:r>
+          </w:hyperlink>
+        </w:p>
+        <w:p>
+          <w:pPr>
+            <w:pStyle w:val="TOC2"/>
+            <w:tabs>
+              <w:tab w:val="right" w:leader="dot" w:pos="8630"/>
+            </w:tabs>
+            <w:rPr>
+              <w:rFonts w:asciiTheme="minorHAnsi" w:eastAsiaTheme="minorEastAsia" w:hAnsiTheme="minorHAnsi"/>
+              <w:noProof/>
+              <w:color w:val="auto"/>
+            </w:rPr>
+          </w:pPr>
+          <w:hyperlink w:anchor="_Toc87257789" w:history="1">
+            <w:r>
+              <w:rPr>
+                <w:rStyle w:val="Hyperlink"/>
+                <w:noProof/>
                 <w:lang w:val="en-AU"/>
               </w:rPr>
+              <w:t>Analysis</w:t>
+            </w:r>
+            <w:r>
+              <w:rPr>
+                <w:noProof/>
+                <w:webHidden/>
+              </w:rPr>
+              <w:tab/>
+            </w:r>
+            <w:r>
+              <w:rPr>
+                <w:noProof/>
+                <w:webHidden/>
+              </w:rPr>
+              <w:fldChar w:fldCharType="begin"/>
+            </w:r>
+            <w:r>
+              <w:rPr>
+                <w:noProof/>
+                <w:webHidden/>
+              </w:rPr>
+              <w:instrText xml:space="preserve"> PAGEREF _Toc87257789 \h </w:instrText>
+            </w:r>
+            <w:r>
+              <w:rPr>
+                <w:noProof/>
+                <w:webHidden/>
+              </w:rPr>
+            </w:r>
+            <w:r>
+              <w:rPr>
+                <w:noProof/>
+                <w:webHidden/>
+              </w:rPr>
               <w:fldChar w:fldCharType="separate"/>
             </w:r>
             <w:r>
               <w:rPr>
                 <w:noProof/>
                 <w:webHidden/>
+              </w:rPr>
+              <w:t>11</w:t>
+            </w:r>
+            <w:r>
+              <w:rPr>
+                <w:noProof/>
+                <w:webHidden/>
+              </w:rPr>
+              <w:fldChar w:fldCharType="end"/>
+            </w:r>
+          </w:hyperlink>
+        </w:p>
+        <w:p>
+          <w:pPr>
+            <w:pStyle w:val="TOC3"/>
+            <w:tabs>
+              <w:tab w:val="right" w:leader="dot" w:pos="8630"/>
+            </w:tabs>
+            <w:rPr>
+              <w:rFonts w:asciiTheme="minorHAnsi" w:eastAsiaTheme="minorEastAsia" w:hAnsiTheme="minorHAnsi"/>
+              <w:noProof/>
+              <w:color w:val="auto"/>
+            </w:rPr>
+          </w:pPr>
+          <w:hyperlink w:anchor="_Toc87257790" w:history="1">
+            <w:r>
+              <w:rPr>
+                <w:rStyle w:val="Hyperlink"/>
+                <w:noProof/>
                 <w:lang w:val="en-AU"/>
               </w:rPr>
-              <w:t>5</w:t>
-            </w:r>
-            <w:r>
-              <w:rPr>
-                <w:noProof/>
-                <w:webHidden/>
+              <w:t>CITE business rules for software development</w:t>
+            </w:r>
+            <w:r>
+              <w:rPr>
+                <w:noProof/>
+                <w:webHidden/>
+              </w:rPr>
+              <w:tab/>
+            </w:r>
+            <w:r>
+              <w:rPr>
+                <w:noProof/>
+                <w:webHidden/>
+              </w:rPr>
+              <w:fldChar w:fldCharType="begin"/>
+            </w:r>
+            <w:r>
+              <w:rPr>
+                <w:noProof/>
+                <w:webHidden/>
+              </w:rPr>
+              <w:instrText xml:space="preserve"> PAGEREF _Toc87257790 \h </w:instrText>
+            </w:r>
+            <w:r>
+              <w:rPr>
+                <w:noProof/>
+                <w:webHidden/>
+              </w:rPr>
+            </w:r>
+            <w:r>
+              <w:rPr>
+                <w:noProof/>
+                <w:webHidden/>
+              </w:rPr>
+              <w:fldChar w:fldCharType="separate"/>
+            </w:r>
+            <w:r>
+              <w:rPr>
+                <w:noProof/>
+                <w:webHidden/>
+              </w:rPr>
+              <w:t>11</w:t>
+            </w:r>
+            <w:r>
+              <w:rPr>
+                <w:noProof/>
+                <w:webHidden/>
+              </w:rPr>
+              <w:fldChar w:fldCharType="end"/>
+            </w:r>
+          </w:hyperlink>
+        </w:p>
+        <w:p>
+          <w:pPr>
+            <w:pStyle w:val="TOC3"/>
+            <w:tabs>
+              <w:tab w:val="right" w:leader="dot" w:pos="8630"/>
+            </w:tabs>
+            <w:rPr>
+              <w:rFonts w:asciiTheme="minorHAnsi" w:eastAsiaTheme="minorEastAsia" w:hAnsiTheme="minorHAnsi"/>
+              <w:noProof/>
+              <w:color w:val="auto"/>
+            </w:rPr>
+          </w:pPr>
+          <w:hyperlink w:anchor="_Toc87257791" w:history="1">
+            <w:r>
+              <w:rPr>
+                <w:rStyle w:val="Hyperlink"/>
+                <w:noProof/>
                 <w:lang w:val="en-AU"/>
+              </w:rPr>
+              <w:t>CITE Managed Services Quality Assurance</w:t>
+            </w:r>
+            <w:r>
+              <w:rPr>
+                <w:noProof/>
+                <w:webHidden/>
+              </w:rPr>
+              <w:tab/>
+            </w:r>
+            <w:r>
+              <w:rPr>
+                <w:noProof/>
+                <w:webHidden/>
+              </w:rPr>
+              <w:fldChar w:fldCharType="begin"/>
+            </w:r>
+            <w:r>
+              <w:rPr>
+                <w:noProof/>
+                <w:webHidden/>
+              </w:rPr>
+              <w:instrText xml:space="preserve"> PAGEREF _Toc87257791 \h </w:instrText>
+            </w:r>
+            <w:r>
+              <w:rPr>
+                <w:noProof/>
+                <w:webHidden/>
+              </w:rPr>
+            </w:r>
+            <w:r>
+              <w:rPr>
+                <w:noProof/>
+                <w:webHidden/>
+              </w:rPr>
+              <w:fldChar w:fldCharType="separate"/>
+            </w:r>
+            <w:r>
+              <w:rPr>
+                <w:noProof/>
+                <w:webHidden/>
+              </w:rPr>
+              <w:t>13</w:t>
+            </w:r>
+            <w:r>
+              <w:rPr>
+                <w:noProof/>
+                <w:webHidden/>
+              </w:rPr>
+              <w:fldChar w:fldCharType="end"/>
+            </w:r>
+          </w:hyperlink>
+        </w:p>
+        <w:p>
+          <w:pPr>
+            <w:pStyle w:val="TOC3"/>
+            <w:tabs>
+              <w:tab w:val="right" w:leader="dot" w:pos="8630"/>
+            </w:tabs>
+            <w:rPr>
+              <w:rFonts w:asciiTheme="minorHAnsi" w:eastAsiaTheme="minorEastAsia" w:hAnsiTheme="minorHAnsi"/>
+              <w:noProof/>
+              <w:color w:val="auto"/>
+            </w:rPr>
+          </w:pPr>
+          <w:hyperlink w:anchor="_Toc87257792" w:history="1">
+            <w:r>
+              <w:rPr>
+                <w:rStyle w:val="Hyperlink"/>
+                <w:noProof/>
+                <w:lang w:val="en-AU"/>
+              </w:rPr>
+              <w:t>Acme Entertainment Pty Ltd development requirements</w:t>
+            </w:r>
+            <w:r>
+              <w:rPr>
+                <w:noProof/>
+                <w:webHidden/>
+              </w:rPr>
+              <w:tab/>
+            </w:r>
+            <w:r>
+              <w:rPr>
+                <w:noProof/>
+                <w:webHidden/>
+              </w:rPr>
+              <w:fldChar w:fldCharType="begin"/>
+            </w:r>
+            <w:r>
+              <w:rPr>
+                <w:noProof/>
+                <w:webHidden/>
+              </w:rPr>
+              <w:instrText xml:space="preserve"> PAGEREF _Toc87257792 \h </w:instrText>
+            </w:r>
+            <w:r>
+              <w:rPr>
+                <w:noProof/>
+                <w:webHidden/>
+              </w:rPr>
+            </w:r>
+            <w:r>
+              <w:rPr>
+                <w:noProof/>
+                <w:webHidden/>
+              </w:rPr>
+              <w:fldChar w:fldCharType="separate"/>
+            </w:r>
+            <w:r>
+              <w:rPr>
+                <w:noProof/>
+                <w:webHidden/>
+              </w:rPr>
+              <w:t>14</w:t>
+            </w:r>
+            <w:r>
+              <w:rPr>
+                <w:noProof/>
+                <w:webHidden/>
+              </w:rPr>
+              <w:fldChar w:fldCharType="end"/>
+            </w:r>
+          </w:hyperlink>
+        </w:p>
+        <w:p>
+          <w:pPr>
+            <w:pStyle w:val="TOC2"/>
+            <w:tabs>
+              <w:tab w:val="right" w:leader="dot" w:pos="8630"/>
+            </w:tabs>
+            <w:rPr>
+              <w:rFonts w:asciiTheme="minorHAnsi" w:eastAsiaTheme="minorEastAsia" w:hAnsiTheme="minorHAnsi"/>
+              <w:noProof/>
+              <w:color w:val="auto"/>
+            </w:rPr>
+          </w:pPr>
+          <w:hyperlink w:anchor="_Toc87257793" w:history="1">
+            <w:r>
+              <w:rPr>
+                <w:rStyle w:val="Hyperlink"/>
+                <w:noProof/>
+                <w:lang w:val="en-AU"/>
+              </w:rPr>
+              <w:t>Multiplatform Report - Adaptive vs Responsive Design</w:t>
+            </w:r>
+            <w:r>
+              <w:rPr>
+                <w:noProof/>
+                <w:webHidden/>
+              </w:rPr>
+              <w:tab/>
+            </w:r>
+            <w:r>
+              <w:rPr>
+                <w:noProof/>
+                <w:webHidden/>
+              </w:rPr>
+              <w:fldChar w:fldCharType="begin"/>
+            </w:r>
+            <w:r>
+              <w:rPr>
+                <w:noProof/>
+                <w:webHidden/>
+              </w:rPr>
+              <w:instrText xml:space="preserve"> PAGEREF _Toc87257793 \h </w:instrText>
+            </w:r>
+            <w:r>
+              <w:rPr>
+                <w:noProof/>
+                <w:webHidden/>
+              </w:rPr>
+            </w:r>
+            <w:r>
+              <w:rPr>
+                <w:noProof/>
+                <w:webHidden/>
+              </w:rPr>
+              <w:fldChar w:fldCharType="separate"/>
+            </w:r>
+            <w:r>
+              <w:rPr>
+                <w:noProof/>
+                <w:webHidden/>
+              </w:rPr>
+              <w:t>16</w:t>
+            </w:r>
+            <w:r>
+              <w:rPr>
+                <w:noProof/>
+                <w:webHidden/>
+              </w:rPr>
+              <w:fldChar w:fldCharType="end"/>
+            </w:r>
+          </w:hyperlink>
+        </w:p>
+        <w:p>
+          <w:pPr>
+            <w:pStyle w:val="TOC3"/>
+            <w:tabs>
+              <w:tab w:val="right" w:leader="dot" w:pos="8630"/>
+            </w:tabs>
+            <w:rPr>
+              <w:rFonts w:asciiTheme="minorHAnsi" w:eastAsiaTheme="minorEastAsia" w:hAnsiTheme="minorHAnsi"/>
+              <w:noProof/>
+              <w:color w:val="auto"/>
+            </w:rPr>
+          </w:pPr>
+          <w:hyperlink w:anchor="_Toc87257794" w:history="1">
+            <w:r>
+              <w:rPr>
+                <w:rStyle w:val="Hyperlink"/>
+                <w:noProof/>
+                <w:lang w:val="en-AU"/>
+              </w:rPr>
+              <w:t>Responsive Design</w:t>
+            </w:r>
+            <w:r>
+              <w:rPr>
+                <w:noProof/>
+                <w:webHidden/>
+              </w:rPr>
+              <w:tab/>
+            </w:r>
+            <w:r>
+              <w:rPr>
+                <w:noProof/>
+                <w:webHidden/>
+              </w:rPr>
+              <w:fldChar w:fldCharType="begin"/>
+            </w:r>
+            <w:r>
+              <w:rPr>
+                <w:noProof/>
+                <w:webHidden/>
+              </w:rPr>
+              <w:instrText xml:space="preserve"> PAGEREF _Toc87257794 \h </w:instrText>
+            </w:r>
+            <w:r>
+              <w:rPr>
+                <w:noProof/>
+                <w:webHidden/>
+              </w:rPr>
+            </w:r>
+            <w:r>
+              <w:rPr>
+                <w:noProof/>
+                <w:webHidden/>
+              </w:rPr>
+              <w:fldChar w:fldCharType="separate"/>
+            </w:r>
+            <w:r>
+              <w:rPr>
+                <w:noProof/>
+                <w:webHidden/>
+              </w:rPr>
+              <w:t>16</w:t>
+            </w:r>
+            <w:r>
+              <w:rPr>
+                <w:noProof/>
+                <w:webHidden/>
+              </w:rPr>
+              <w:fldChar w:fldCharType="end"/>
+            </w:r>
+          </w:hyperlink>
+        </w:p>
+        <w:p>
+          <w:pPr>
+            <w:pStyle w:val="TOC3"/>
+            <w:tabs>
+              <w:tab w:val="right" w:leader="dot" w:pos="8630"/>
+            </w:tabs>
+            <w:rPr>
+              <w:rFonts w:asciiTheme="minorHAnsi" w:eastAsiaTheme="minorEastAsia" w:hAnsiTheme="minorHAnsi"/>
+              <w:noProof/>
+              <w:color w:val="auto"/>
+            </w:rPr>
+          </w:pPr>
+          <w:hyperlink w:anchor="_Toc87257795" w:history="1">
+            <w:r>
+              <w:rPr>
+                <w:rStyle w:val="Hyperlink"/>
+                <w:noProof/>
+                <w:lang w:val="en-AU"/>
+              </w:rPr>
+              <w:t>Adaptive Design</w:t>
+            </w:r>
+            <w:r>
+              <w:rPr>
+                <w:noProof/>
+                <w:webHidden/>
+              </w:rPr>
+              <w:tab/>
+            </w:r>
+            <w:r>
+              <w:rPr>
+                <w:noProof/>
+                <w:webHidden/>
+              </w:rPr>
+              <w:fldChar w:fldCharType="begin"/>
+            </w:r>
+            <w:r>
+              <w:rPr>
+                <w:noProof/>
+                <w:webHidden/>
+              </w:rPr>
+              <w:instrText xml:space="preserve"> PAGEREF _Toc87257795 \h </w:instrText>
+            </w:r>
+            <w:r>
+              <w:rPr>
+                <w:noProof/>
+                <w:webHidden/>
+              </w:rPr>
+            </w:r>
+            <w:r>
+              <w:rPr>
+                <w:noProof/>
+                <w:webHidden/>
+              </w:rPr>
+              <w:fldChar w:fldCharType="separate"/>
+            </w:r>
+            <w:r>
+              <w:rPr>
+                <w:noProof/>
+                <w:webHidden/>
+              </w:rPr>
+              <w:t>16</w:t>
+            </w:r>
+            <w:r>
+              <w:rPr>
+                <w:noProof/>
+                <w:webHidden/>
+              </w:rPr>
+              <w:fldChar w:fldCharType="end"/>
+            </w:r>
+          </w:hyperlink>
+        </w:p>
+        <w:p>
+          <w:pPr>
+            <w:pStyle w:val="TOC3"/>
+            <w:tabs>
+              <w:tab w:val="right" w:leader="dot" w:pos="8630"/>
+            </w:tabs>
+            <w:rPr>
+              <w:rFonts w:asciiTheme="minorHAnsi" w:eastAsiaTheme="minorEastAsia" w:hAnsiTheme="minorHAnsi"/>
+              <w:noProof/>
+              <w:color w:val="auto"/>
+            </w:rPr>
+          </w:pPr>
+          <w:hyperlink w:anchor="_Toc87257796" w:history="1">
+            <w:r>
+              <w:rPr>
+                <w:rStyle w:val="Hyperlink"/>
+                <w:noProof/>
+                <w:lang w:val="en-AU"/>
+              </w:rPr>
+              <w:t>What we went for</w:t>
+            </w:r>
+            <w:r>
+              <w:rPr>
+                <w:noProof/>
+                <w:webHidden/>
+              </w:rPr>
+              <w:tab/>
+            </w:r>
+            <w:r>
+              <w:rPr>
+                <w:noProof/>
+                <w:webHidden/>
+              </w:rPr>
+              <w:fldChar w:fldCharType="begin"/>
+            </w:r>
+            <w:r>
+              <w:rPr>
+                <w:noProof/>
+                <w:webHidden/>
+              </w:rPr>
+              <w:instrText xml:space="preserve"> PAGEREF _Toc87257796 \h </w:instrText>
+            </w:r>
+            <w:r>
+              <w:rPr>
+                <w:noProof/>
+                <w:webHidden/>
+              </w:rPr>
+            </w:r>
+            <w:r>
+              <w:rPr>
+                <w:noProof/>
+                <w:webHidden/>
+              </w:rPr>
+              <w:fldChar w:fldCharType="separate"/>
+            </w:r>
+            <w:r>
+              <w:rPr>
+                <w:noProof/>
+                <w:webHidden/>
+              </w:rPr>
+              <w:t>16</w:t>
+            </w:r>
+            <w:r>
+              <w:rPr>
+                <w:noProof/>
+                <w:webHidden/>
+              </w:rPr>
+              <w:fldChar w:fldCharType="end"/>
+            </w:r>
+          </w:hyperlink>
+        </w:p>
+        <w:p>
+          <w:pPr>
+            <w:pStyle w:val="TOC2"/>
+            <w:tabs>
+              <w:tab w:val="right" w:leader="dot" w:pos="8630"/>
+            </w:tabs>
+            <w:rPr>
+              <w:rFonts w:asciiTheme="minorHAnsi" w:eastAsiaTheme="minorEastAsia" w:hAnsiTheme="minorHAnsi"/>
+              <w:noProof/>
+              <w:color w:val="auto"/>
+            </w:rPr>
+          </w:pPr>
+          <w:hyperlink w:anchor="_Toc87257797" w:history="1">
+            <w:r>
+              <w:rPr>
+                <w:rStyle w:val="Hyperlink"/>
+                <w:noProof/>
+                <w:lang w:val="en-AU"/>
+              </w:rPr>
+              <w:t>Sprint One Testing</w:t>
+            </w:r>
+            <w:r>
+              <w:rPr>
+                <w:noProof/>
+                <w:webHidden/>
+              </w:rPr>
+              <w:tab/>
+            </w:r>
+            <w:r>
+              <w:rPr>
+                <w:noProof/>
+                <w:webHidden/>
+              </w:rPr>
+              <w:fldChar w:fldCharType="begin"/>
+            </w:r>
+            <w:r>
+              <w:rPr>
+                <w:noProof/>
+                <w:webHidden/>
+              </w:rPr>
+              <w:instrText xml:space="preserve"> PAGEREF _Toc87257797 \h </w:instrText>
+            </w:r>
+            <w:r>
+              <w:rPr>
+                <w:noProof/>
+                <w:webHidden/>
+              </w:rPr>
+            </w:r>
+            <w:r>
+              <w:rPr>
+                <w:noProof/>
+                <w:webHidden/>
+              </w:rPr>
+              <w:fldChar w:fldCharType="separate"/>
+            </w:r>
+            <w:r>
+              <w:rPr>
+                <w:noProof/>
+                <w:webHidden/>
+              </w:rPr>
+              <w:t>17</w:t>
+            </w:r>
+            <w:r>
+              <w:rPr>
+                <w:noProof/>
+                <w:webHidden/>
+              </w:rPr>
+              <w:fldChar w:fldCharType="end"/>
+            </w:r>
+          </w:hyperlink>
+        </w:p>
+        <w:p>
+          <w:pPr>
+            <w:pStyle w:val="TOC3"/>
+            <w:tabs>
+              <w:tab w:val="right" w:leader="dot" w:pos="8630"/>
+            </w:tabs>
+            <w:rPr>
+              <w:rFonts w:asciiTheme="minorHAnsi" w:eastAsiaTheme="minorEastAsia" w:hAnsiTheme="minorHAnsi"/>
+              <w:noProof/>
+              <w:color w:val="auto"/>
+            </w:rPr>
+          </w:pPr>
+          <w:hyperlink w:anchor="_Toc87257798" w:history="1">
+            <w:r>
+              <w:rPr>
+                <w:rStyle w:val="Hyperlink"/>
+                <w:noProof/>
+                <w:lang w:val="en-AU"/>
+              </w:rPr>
+              <w:t>Test Methods</w:t>
+            </w:r>
+            <w:r>
+              <w:rPr>
+                <w:noProof/>
+                <w:webHidden/>
+              </w:rPr>
+              <w:tab/>
+            </w:r>
+            <w:r>
+              <w:rPr>
+                <w:noProof/>
+                <w:webHidden/>
+              </w:rPr>
+              <w:fldChar w:fldCharType="begin"/>
+            </w:r>
+            <w:r>
+              <w:rPr>
+                <w:noProof/>
+                <w:webHidden/>
+              </w:rPr>
+              <w:instrText xml:space="preserve"> PAGEREF _Toc87257798 \h </w:instrText>
+            </w:r>
+            <w:r>
+              <w:rPr>
+                <w:noProof/>
+                <w:webHidden/>
+              </w:rPr>
+            </w:r>
+            <w:r>
+              <w:rPr>
+                <w:noProof/>
+                <w:webHidden/>
+              </w:rPr>
+              <w:fldChar w:fldCharType="separate"/>
+            </w:r>
+            <w:r>
+              <w:rPr>
+                <w:noProof/>
+                <w:webHidden/>
+              </w:rPr>
+              <w:t>17</w:t>
+            </w:r>
+            <w:r>
+              <w:rPr>
+                <w:noProof/>
+                <w:webHidden/>
+              </w:rPr>
+              <w:fldChar w:fldCharType="end"/>
+            </w:r>
+          </w:hyperlink>
+        </w:p>
+        <w:p>
+          <w:pPr>
+            <w:pStyle w:val="TOC3"/>
+            <w:tabs>
+              <w:tab w:val="right" w:leader="dot" w:pos="8630"/>
+            </w:tabs>
+            <w:rPr>
+              <w:rFonts w:asciiTheme="minorHAnsi" w:eastAsiaTheme="minorEastAsia" w:hAnsiTheme="minorHAnsi"/>
+              <w:noProof/>
+              <w:color w:val="auto"/>
+            </w:rPr>
+          </w:pPr>
+          <w:hyperlink w:anchor="_Toc87257799" w:history="1">
+            <w:r>
+              <w:rPr>
+                <w:rStyle w:val="Hyperlink"/>
+                <w:noProof/>
+                <w:lang w:val="en-AU"/>
+              </w:rPr>
+              <w:t>Test Table</w:t>
+            </w:r>
+            <w:r>
+              <w:rPr>
+                <w:noProof/>
+                <w:webHidden/>
+              </w:rPr>
+              <w:tab/>
+            </w:r>
+            <w:r>
+              <w:rPr>
+                <w:noProof/>
+                <w:webHidden/>
+              </w:rPr>
+              <w:fldChar w:fldCharType="begin"/>
+            </w:r>
+            <w:r>
+              <w:rPr>
+                <w:noProof/>
+                <w:webHidden/>
+              </w:rPr>
+              <w:instrText xml:space="preserve"> PAGEREF _Toc87257799 \h </w:instrText>
+            </w:r>
+            <w:r>
+              <w:rPr>
+                <w:noProof/>
+                <w:webHidden/>
+              </w:rPr>
+            </w:r>
+            <w:r>
+              <w:rPr>
+                <w:noProof/>
+                <w:webHidden/>
+              </w:rPr>
+              <w:fldChar w:fldCharType="separate"/>
+            </w:r>
+            <w:r>
+              <w:rPr>
+                <w:noProof/>
+                <w:webHidden/>
+              </w:rPr>
+              <w:t>18</w:t>
+            </w:r>
+            <w:r>
+              <w:rPr>
+                <w:noProof/>
+                <w:webHidden/>
+              </w:rPr>
+              <w:fldChar w:fldCharType="end"/>
+            </w:r>
+          </w:hyperlink>
+        </w:p>
+        <w:p>
+          <w:pPr>
+            <w:pStyle w:val="TOC3"/>
+            <w:tabs>
+              <w:tab w:val="right" w:leader="dot" w:pos="8630"/>
+            </w:tabs>
+            <w:rPr>
+              <w:rFonts w:asciiTheme="minorHAnsi" w:eastAsiaTheme="minorEastAsia" w:hAnsiTheme="minorHAnsi"/>
+              <w:noProof/>
+              <w:color w:val="auto"/>
+            </w:rPr>
+          </w:pPr>
+          <w:hyperlink w:anchor="_Toc87257800" w:history="1">
+            <w:r>
+              <w:rPr>
+                <w:rStyle w:val="Hyperlink"/>
+                <w:noProof/>
+                <w:lang w:val="en-AU"/>
+              </w:rPr>
+              <w:t>Screen Captures</w:t>
+            </w:r>
+            <w:r>
+              <w:rPr>
+                <w:noProof/>
+                <w:webHidden/>
+              </w:rPr>
+              <w:tab/>
+            </w:r>
+            <w:r>
+              <w:rPr>
+                <w:noProof/>
+                <w:webHidden/>
+              </w:rPr>
+              <w:fldChar w:fldCharType="begin"/>
+            </w:r>
+            <w:r>
+              <w:rPr>
+                <w:noProof/>
+                <w:webHidden/>
+              </w:rPr>
+              <w:instrText xml:space="preserve"> PAGEREF _Toc87257800 \h </w:instrText>
+            </w:r>
+            <w:r>
+              <w:rPr>
+                <w:noProof/>
+                <w:webHidden/>
+              </w:rPr>
+            </w:r>
+            <w:r>
+              <w:rPr>
+                <w:noProof/>
+                <w:webHidden/>
+              </w:rPr>
+              <w:fldChar w:fldCharType="separate"/>
+            </w:r>
+            <w:r>
+              <w:rPr>
+                <w:noProof/>
+                <w:webHidden/>
+              </w:rPr>
+              <w:t>21</w:t>
+            </w:r>
+            <w:r>
+              <w:rPr>
+                <w:noProof/>
+                <w:webHidden/>
+              </w:rPr>
+              <w:fldChar w:fldCharType="end"/>
+            </w:r>
+          </w:hyperlink>
+        </w:p>
+        <w:p>
+          <w:pPr>
+            <w:pStyle w:val="TOC1"/>
+            <w:tabs>
+              <w:tab w:val="right" w:leader="dot" w:pos="8630"/>
+            </w:tabs>
+            <w:rPr>
+              <w:rFonts w:asciiTheme="minorHAnsi" w:eastAsiaTheme="minorEastAsia" w:hAnsiTheme="minorHAnsi"/>
+              <w:noProof/>
+              <w:color w:val="auto"/>
+            </w:rPr>
+          </w:pPr>
+          <w:hyperlink w:anchor="_Toc87257801" w:history="1">
+            <w:r>
+              <w:rPr>
+                <w:rStyle w:val="Hyperlink"/>
+                <w:noProof/>
+                <w:lang w:val="en-AU"/>
+              </w:rPr>
+              <w:t>References</w:t>
+            </w:r>
+            <w:r>
+              <w:rPr>
+                <w:noProof/>
+                <w:webHidden/>
+              </w:rPr>
+              <w:tab/>
+            </w:r>
+            <w:r>
+              <w:rPr>
+                <w:noProof/>
+                <w:webHidden/>
+              </w:rPr>
+              <w:fldChar w:fldCharType="begin"/>
+            </w:r>
+            <w:r>
+              <w:rPr>
+                <w:noProof/>
+                <w:webHidden/>
+              </w:rPr>
+              <w:instrText xml:space="preserve"> PAGEREF _Toc87257801 \h </w:instrText>
+            </w:r>
+            <w:r>
+              <w:rPr>
+                <w:noProof/>
+                <w:webHidden/>
+              </w:rPr>
+            </w:r>
+            <w:r>
+              <w:rPr>
+                <w:noProof/>
+                <w:webHidden/>
+              </w:rPr>
+              <w:fldChar w:fldCharType="separate"/>
+            </w:r>
+            <w:r>
+              <w:rPr>
+                <w:noProof/>
+                <w:webHidden/>
+              </w:rPr>
+              <w:t>27</w:t>
+            </w:r>
+            <w:r>
+              <w:rPr>
+                <w:noProof/>
+                <w:webHidden/>
               </w:rPr>
               <w:fldChar w:fldCharType="end"/>
             </w:r>
@@ -1072,7 +2273,6 @@
           <w:lang w:val="en-AU"/>
         </w:rPr>
       </w:pPr>
-      <w:bookmarkStart w:id="5" w:name="_Toc87255314"/>
       <w:r>
         <w:rPr>
           <w:rFonts w:cs="Arial"/>
@@ -1089,11 +2289,13 @@
           <w:lang w:val="en-AU"/>
         </w:rPr>
       </w:pPr>
+      <w:bookmarkStart w:id="5" w:name="_Toc87257775"/>
       <w:r>
         <w:rPr>
           <w:rFonts w:cs="Arial"/>
           <w:lang w:val="en-AU"/>
         </w:rPr>
+        <w:lastRenderedPageBreak/>
         <w:t>SPRINT ONE</w:t>
       </w:r>
       <w:bookmarkEnd w:id="5"/>
@@ -1147,7 +2349,7 @@
           <w:lang w:val="en-AU"/>
         </w:rPr>
       </w:pPr>
-      <w:bookmarkStart w:id="6" w:name="_Toc87255315"/>
+      <w:bookmarkStart w:id="6" w:name="_Toc87257776"/>
       <w:r>
         <w:rPr>
           <w:lang w:val="en-AU"/>
@@ -1226,9 +2428,8 @@
       </w:pPr>
       <w:r>
         <w:rPr>
-          <w:lang w:val="en-AU"/>
-        </w:rPr>
-        <w:lastRenderedPageBreak/>
+          <w:noProof/>
+        </w:rPr>
         <w:drawing>
           <wp:inline distT="0" distB="0" distL="0" distR="0" wp14:anchorId="7083D6FF" wp14:editId="0CDBD945">
             <wp:extent cx="4248150" cy="2925028"/>
@@ -1302,7 +2503,7 @@
           <w:lang w:val="en-AU"/>
         </w:rPr>
       </w:pPr>
-      <w:bookmarkStart w:id="7" w:name="_Toc87255316"/>
+      <w:bookmarkStart w:id="7" w:name="_Toc87257777"/>
       <w:r>
         <w:rPr>
           <w:lang w:val="en-AU"/>
@@ -1332,7 +2533,7 @@
           <w:lang w:val="en-AU"/>
         </w:rPr>
       </w:pPr>
-      <w:bookmarkStart w:id="8" w:name="_Toc87255317"/>
+      <w:bookmarkStart w:id="8" w:name="_Toc87257778"/>
       <w:r>
         <w:rPr>
           <w:lang w:val="en-AU"/>
@@ -1351,7 +2552,6 @@
       <w:r>
         <w:rPr>
           <w:noProof/>
-          <w:lang w:val="en-AU"/>
         </w:rPr>
         <w:drawing>
           <wp:inline distT="0" distB="0" distL="0" distR="0" wp14:anchorId="7F83B99C" wp14:editId="7A16D773">
@@ -1427,7 +2627,6 @@
       <w:r>
         <w:rPr>
           <w:noProof/>
-          <w:lang w:val="en-AU"/>
         </w:rPr>
         <w:drawing>
           <wp:inline distT="0" distB="0" distL="0" distR="0" wp14:anchorId="7B7492E0" wp14:editId="49D7C95A">
@@ -1503,7 +2702,6 @@
       <w:r>
         <w:rPr>
           <w:noProof/>
-          <w:lang w:val="en-AU"/>
         </w:rPr>
         <w:lastRenderedPageBreak/>
         <w:drawing>
@@ -1574,7 +2772,6 @@
       <w:r>
         <w:rPr>
           <w:noProof/>
-          <w:lang w:val="en-AU"/>
         </w:rPr>
         <w:drawing>
           <wp:inline distT="0" distB="0" distL="0" distR="0" wp14:anchorId="18423CBF" wp14:editId="40211A71">
@@ -1649,8 +2846,9 @@
       </w:pPr>
       <w:r>
         <w:rPr>
-          <w:lang w:val="en-AU"/>
-        </w:rPr>
+          <w:noProof/>
+        </w:rPr>
+        <w:lastRenderedPageBreak/>
         <w:drawing>
           <wp:inline distT="0" distB="0" distL="0" distR="0" wp14:anchorId="61126AD5" wp14:editId="1A99583B">
             <wp:extent cx="4411416" cy="2389517"/>
@@ -1744,7 +2942,7 @@
           <w:lang w:val="en-AU"/>
         </w:rPr>
       </w:pPr>
-      <w:bookmarkStart w:id="9" w:name="_Toc87255318"/>
+      <w:bookmarkStart w:id="9" w:name="_Toc87257779"/>
       <w:r>
         <w:rPr>
           <w:lang w:val="en-AU"/>
@@ -1787,7 +2985,7 @@
           <w:lang w:val="en-AU"/>
         </w:rPr>
       </w:pPr>
-      <w:bookmarkStart w:id="10" w:name="_Toc87255319"/>
+      <w:bookmarkStart w:id="10" w:name="_Toc87257780"/>
       <w:r>
         <w:rPr>
           <w:lang w:val="en-AU"/>
@@ -2143,7 +3341,7 @@
           <w:lang w:val="en-AU"/>
         </w:rPr>
       </w:pPr>
-      <w:bookmarkStart w:id="11" w:name="_Toc87255320"/>
+      <w:bookmarkStart w:id="11" w:name="_Toc87257781"/>
       <w:r>
         <w:rPr>
           <w:lang w:val="en-AU"/>
@@ -2190,7 +3388,7 @@
           <w:lang w:val="en-AU"/>
         </w:rPr>
       </w:pPr>
-      <w:bookmarkStart w:id="12" w:name="_Toc87255321"/>
+      <w:bookmarkStart w:id="12" w:name="_Toc87257782"/>
       <w:r>
         <w:rPr>
           <w:lang w:val="en-AU"/>
@@ -2341,7 +3539,7 @@
           <w:lang w:val="en-AU"/>
         </w:rPr>
       </w:pPr>
-      <w:bookmarkStart w:id="13" w:name="_Toc87255322"/>
+      <w:bookmarkStart w:id="13" w:name="_Toc87257783"/>
       <w:r>
         <w:rPr>
           <w:lang w:val="en-AU"/>
@@ -2489,7 +3687,6 @@
       <w:r>
         <w:rPr>
           <w:noProof/>
-          <w:lang w:val="en-AU"/>
         </w:rPr>
         <w:drawing>
           <wp:inline distT="0" distB="0" distL="0" distR="0" wp14:anchorId="1EA639DD" wp14:editId="6A068569">
@@ -2556,7 +3753,7 @@
           <w:lang w:val="en-AU"/>
         </w:rPr>
       </w:pPr>
-      <w:bookmarkStart w:id="14" w:name="_Toc87255323"/>
+      <w:bookmarkStart w:id="14" w:name="_Toc87257784"/>
       <w:r>
         <w:rPr>
           <w:lang w:val="en-AU"/>
@@ -2585,12 +3782,14 @@
           <w:lang w:val="en-AU"/>
         </w:rPr>
       </w:pPr>
+      <w:bookmarkStart w:id="15" w:name="_Toc87257785"/>
       <w:r>
         <w:rPr>
           <w:lang w:val="en-AU"/>
         </w:rPr>
         <w:t>Teams chat</w:t>
       </w:r>
+      <w:bookmarkEnd w:id="15"/>
     </w:p>
     <w:p>
       <w:pPr>
@@ -2614,8 +3813,9 @@
       </w:pPr>
       <w:r>
         <w:rPr>
-          <w:lang w:val="en-AU"/>
-        </w:rPr>
+          <w:noProof/>
+        </w:rPr>
+        <w:lastRenderedPageBreak/>
         <w:drawing>
           <wp:inline distT="0" distB="0" distL="0" distR="0" wp14:anchorId="6ADFF95A" wp14:editId="2D6DF39F">
             <wp:extent cx="2415550" cy="3438525"/>
@@ -2654,7 +3854,7 @@
       </w:r>
       <w:r>
         <w:rPr>
-          <w:lang w:val="en-AU"/>
+          <w:noProof/>
         </w:rPr>
         <w:drawing>
           <wp:inline distT="0" distB="0" distL="0" distR="0" wp14:anchorId="6E27F366" wp14:editId="0DB18BB1">
@@ -2735,10 +3935,12 @@
           <w:lang w:val="en-AU"/>
         </w:rPr>
       </w:pPr>
-      <w:r>
-        <w:rPr>
-          <w:lang w:val="en-AU"/>
-        </w:rPr>
+      <w:bookmarkStart w:id="16" w:name="_Toc87257786"/>
+      <w:r>
+        <w:rPr>
+          <w:lang w:val="en-AU"/>
+        </w:rPr>
+        <w:lastRenderedPageBreak/>
         <w:t>Testing/Validation Plan</w:t>
       </w:r>
       <w:r>
@@ -2748,6 +3950,7 @@
         </w:rPr>
         <w:t xml:space="preserve"> - Testing Variables</w:t>
       </w:r>
+      <w:bookmarkEnd w:id="16"/>
     </w:p>
     <w:p>
       <w:pPr>
@@ -2769,12 +3972,14 @@
           <w:lang w:val="en-AU"/>
         </w:rPr>
       </w:pPr>
+      <w:bookmarkStart w:id="17" w:name="_Toc87257787"/>
       <w:r>
         <w:rPr>
           <w:lang w:val="en-AU"/>
         </w:rPr>
         <w:t>Responsiveness</w:t>
       </w:r>
+      <w:bookmarkEnd w:id="17"/>
     </w:p>
     <w:p>
       <w:pPr>
@@ -2811,7 +4016,6 @@
       <w:r>
         <w:rPr>
           <w:noProof/>
-          <w:lang w:val="en-AU"/>
         </w:rPr>
         <w:drawing>
           <wp:inline distT="0" distB="0" distL="0" distR="0" wp14:anchorId="33F494F3" wp14:editId="4902F768">
@@ -2862,12 +4066,14 @@
           <w:lang w:val="en-AU"/>
         </w:rPr>
       </w:pPr>
+      <w:bookmarkStart w:id="18" w:name="_Toc87257788"/>
       <w:r>
         <w:rPr>
           <w:lang w:val="en-AU"/>
         </w:rPr>
         <w:t>Data Validation</w:t>
       </w:r>
+      <w:bookmarkEnd w:id="18"/>
     </w:p>
     <w:p>
       <w:pPr>
@@ -2891,7 +4097,6 @@
       <w:r>
         <w:rPr>
           <w:noProof/>
-          <w:lang w:val="en-AU"/>
         </w:rPr>
         <w:drawing>
           <wp:inline distT="0" distB="0" distL="0" distR="0" wp14:anchorId="11DA356A" wp14:editId="7B3FD4CF">
@@ -2955,11 +4160,20 @@
           <w:lang w:val="en-AU"/>
         </w:rPr>
       </w:pPr>
-      <w:r>
-        <w:rPr>
-          <w:lang w:val="en-AU"/>
-        </w:rPr>
-        <w:t xml:space="preserve">Analysis </w:t>
+      <w:bookmarkStart w:id="19" w:name="_Toc87257789"/>
+      <w:r>
+        <w:rPr>
+          <w:lang w:val="en-AU"/>
+        </w:rPr>
+        <w:lastRenderedPageBreak/>
+        <w:t>Analysis</w:t>
+      </w:r>
+      <w:bookmarkEnd w:id="19"/>
+      <w:r>
+        <w:rPr>
+          <w:lang w:val="en-AU"/>
+        </w:rPr>
+        <w:t xml:space="preserve"> </w:t>
       </w:r>
     </w:p>
     <w:p>
@@ -2977,12 +4191,14 @@
           <w:lang w:val="en-AU"/>
         </w:rPr>
       </w:pPr>
+      <w:bookmarkStart w:id="20" w:name="_Toc87257790"/>
       <w:r>
         <w:rPr>
           <w:lang w:val="en-AU"/>
         </w:rPr>
         <w:t>CITE business rules for software development</w:t>
       </w:r>
+      <w:bookmarkEnd w:id="20"/>
     </w:p>
     <w:p>
       <w:pPr>
@@ -3319,6 +4535,7 @@
           <w:bCs/>
           <w:lang w:val="en-AU"/>
         </w:rPr>
+        <w:lastRenderedPageBreak/>
         <w:t>User control and freedom</w:t>
       </w:r>
       <w:r>
@@ -3588,6 +4805,7 @@
           <w:id w:val="2113924950"/>
           <w:citation/>
         </w:sdtPr>
+        <w:sdtEndPr/>
         <w:sdtContent>
           <w:r>
             <w:rPr>
@@ -3637,12 +4855,15 @@
           <w:lang w:val="en-AU"/>
         </w:rPr>
       </w:pPr>
-      <w:r>
-        <w:rPr>
-          <w:lang w:val="en-AU"/>
-        </w:rPr>
+      <w:bookmarkStart w:id="21" w:name="_Toc87257791"/>
+      <w:r>
+        <w:rPr>
+          <w:lang w:val="en-AU"/>
+        </w:rPr>
+        <w:lastRenderedPageBreak/>
         <w:t>CITE Managed Services Quality Assurance</w:t>
       </w:r>
+      <w:bookmarkEnd w:id="21"/>
     </w:p>
     <w:p>
       <w:pPr>
@@ -3977,6 +5198,7 @@
         <w:rPr>
           <w:lang w:val="en-AU"/>
         </w:rPr>
+        <w:lastRenderedPageBreak/>
         <w:t>QA that is Weaved into the Development Lifecycle</w:t>
       </w:r>
     </w:p>
@@ -4288,6 +5510,7 @@
           <w:id w:val="-242260364"/>
           <w:citation/>
         </w:sdtPr>
+        <w:sdtEndPr/>
         <w:sdtContent>
           <w:r>
             <w:rPr>
@@ -4337,12 +5560,14 @@
           <w:lang w:val="en-AU"/>
         </w:rPr>
       </w:pPr>
+      <w:bookmarkStart w:id="22" w:name="_Toc87257792"/>
       <w:r>
         <w:rPr>
           <w:lang w:val="en-AU"/>
         </w:rPr>
         <w:t>Acme Entertainment Pty Ltd development requirements</w:t>
       </w:r>
+      <w:bookmarkEnd w:id="22"/>
     </w:p>
     <w:p>
       <w:pPr>
@@ -4449,6 +5674,7 @@
         <w:rPr>
           <w:lang w:val="en-AU"/>
         </w:rPr>
+        <w:lastRenderedPageBreak/>
         <w:t>Conduct and record suitable testing of the completed sprint one development, include this information in the Testing Plan.</w:t>
       </w:r>
     </w:p>
@@ -4472,12 +5698,15 @@
           <w:lang w:val="en-AU"/>
         </w:rPr>
       </w:pPr>
-      <w:r>
-        <w:rPr>
-          <w:lang w:val="en-AU"/>
-        </w:rPr>
+      <w:bookmarkStart w:id="23" w:name="_Toc87257793"/>
+      <w:r>
+        <w:rPr>
+          <w:lang w:val="en-AU"/>
+        </w:rPr>
+        <w:lastRenderedPageBreak/>
         <w:t>Multiplatform Report - Adaptive vs Responsive Design</w:t>
       </w:r>
+      <w:bookmarkEnd w:id="23"/>
     </w:p>
     <w:p>
       <w:pPr>
@@ -4486,12 +5715,14 @@
           <w:lang w:val="en-AU"/>
         </w:rPr>
       </w:pPr>
+      <w:bookmarkStart w:id="24" w:name="_Toc87257794"/>
       <w:r>
         <w:rPr>
           <w:lang w:val="en-AU"/>
         </w:rPr>
         <w:t>Responsive Design</w:t>
       </w:r>
+      <w:bookmarkEnd w:id="24"/>
     </w:p>
     <w:p>
       <w:pPr>
@@ -4500,14 +5731,14 @@
           <w:lang w:val="en-AU"/>
         </w:rPr>
       </w:pPr>
-      <w:bookmarkStart w:id="15" w:name="_Toc86789339"/>
+      <w:bookmarkStart w:id="25" w:name="_Toc86789339"/>
       <w:r>
         <w:rPr>
           <w:lang w:val="en-AU"/>
         </w:rPr>
         <w:t>Definition</w:t>
       </w:r>
-      <w:bookmarkEnd w:id="15"/>
+      <w:bookmarkEnd w:id="25"/>
     </w:p>
     <w:p>
       <w:pPr>
@@ -4529,14 +5760,14 @@
           <w:lang w:val="en-AU"/>
         </w:rPr>
       </w:pPr>
-      <w:bookmarkStart w:id="16" w:name="_Toc86789340"/>
+      <w:bookmarkStart w:id="26" w:name="_Toc86789340"/>
       <w:r>
         <w:rPr>
           <w:lang w:val="en-AU"/>
         </w:rPr>
         <w:t>Pros and Cons</w:t>
       </w:r>
-      <w:bookmarkEnd w:id="16"/>
+      <w:bookmarkEnd w:id="26"/>
     </w:p>
     <w:tbl>
       <w:tblPr>
@@ -4746,14 +5977,16 @@
           <w:lang w:val="en-AU"/>
         </w:rPr>
       </w:pPr>
-      <w:bookmarkStart w:id="17" w:name="_Toc86789341"/>
+      <w:bookmarkStart w:id="27" w:name="_Toc86789341"/>
+      <w:bookmarkStart w:id="28" w:name="_Toc87257795"/>
       <w:r>
         <w:rPr>
           <w:lang w:val="en-AU"/>
         </w:rPr>
         <w:t>Adaptive Design</w:t>
       </w:r>
-      <w:bookmarkEnd w:id="17"/>
+      <w:bookmarkEnd w:id="27"/>
+      <w:bookmarkEnd w:id="28"/>
     </w:p>
     <w:p>
       <w:pPr>
@@ -4762,14 +5995,14 @@
           <w:lang w:val="en-AU"/>
         </w:rPr>
       </w:pPr>
-      <w:bookmarkStart w:id="18" w:name="_Toc86789342"/>
+      <w:bookmarkStart w:id="29" w:name="_Toc86789342"/>
       <w:r>
         <w:rPr>
           <w:lang w:val="en-AU"/>
         </w:rPr>
         <w:t>Definition</w:t>
       </w:r>
-      <w:bookmarkEnd w:id="18"/>
+      <w:bookmarkEnd w:id="29"/>
     </w:p>
     <w:p>
       <w:pPr>
@@ -4791,14 +6024,14 @@
           <w:lang w:val="en-AU"/>
         </w:rPr>
       </w:pPr>
-      <w:bookmarkStart w:id="19" w:name="_Toc86789343"/>
+      <w:bookmarkStart w:id="30" w:name="_Toc86789343"/>
       <w:r>
         <w:rPr>
           <w:lang w:val="en-AU"/>
         </w:rPr>
         <w:t>Pros and Cons</w:t>
       </w:r>
-      <w:bookmarkEnd w:id="19"/>
+      <w:bookmarkEnd w:id="30"/>
     </w:p>
     <w:tbl>
       <w:tblPr>
@@ -4903,7 +6136,23 @@
                 <w:rFonts w:cs="Arial"/>
                 <w:lang w:val="en-AU"/>
               </w:rPr>
-              <w:t>Can be labor intensive as there’s generally 3 different design per page</w:t>
+              <w:t xml:space="preserve">Can be </w:t>
+            </w:r>
+            <w:proofErr w:type="spellStart"/>
+            <w:r>
+              <w:rPr>
+                <w:rFonts w:cs="Arial"/>
+                <w:lang w:val="en-AU"/>
+              </w:rPr>
+              <w:t>labor</w:t>
+            </w:r>
+            <w:proofErr w:type="spellEnd"/>
+            <w:r>
+              <w:rPr>
+                <w:rFonts w:cs="Arial"/>
+                <w:lang w:val="en-AU"/>
+              </w:rPr>
+              <w:t xml:space="preserve"> intensive as there’s generally 3 different design per page</w:t>
             </w:r>
           </w:p>
         </w:tc>
@@ -4987,7 +6236,23 @@
                 <w:rFonts w:cs="Arial"/>
                 <w:lang w:val="en-AU"/>
               </w:rPr>
-              <w:t>Because it’s labor intensive it is also expensive</w:t>
+              <w:t xml:space="preserve">Because it’s </w:t>
+            </w:r>
+            <w:proofErr w:type="spellStart"/>
+            <w:r>
+              <w:rPr>
+                <w:rFonts w:cs="Arial"/>
+                <w:lang w:val="en-AU"/>
+              </w:rPr>
+              <w:t>labor</w:t>
+            </w:r>
+            <w:proofErr w:type="spellEnd"/>
+            <w:r>
+              <w:rPr>
+                <w:rFonts w:cs="Arial"/>
+                <w:lang w:val="en-AU"/>
+              </w:rPr>
+              <w:t xml:space="preserve"> intensive it is also expensive</w:t>
             </w:r>
           </w:p>
         </w:tc>
@@ -5000,26 +6265,56 @@
           <w:lang w:val="en-AU"/>
         </w:rPr>
       </w:pPr>
-      <w:bookmarkStart w:id="20" w:name="_Toc86789344"/>
+      <w:bookmarkStart w:id="31" w:name="_Toc86789344"/>
+      <w:bookmarkStart w:id="32" w:name="_Toc87257796"/>
       <w:r>
         <w:rPr>
           <w:lang w:val="en-AU"/>
         </w:rPr>
         <w:t>What we went for</w:t>
       </w:r>
-      <w:bookmarkEnd w:id="20"/>
-    </w:p>
-    <w:p>
-      <w:pPr>
-        <w:rPr>
-          <w:lang w:val="en-AU"/>
-        </w:rPr>
-      </w:pPr>
-      <w:r>
-        <w:rPr>
-          <w:lang w:val="en-AU"/>
-        </w:rPr>
-        <w:t xml:space="preserve">As a team we’ve decided for the movie project to go with a responsive design approach. Because of the short amount of time we are given to complete this project it only made sense to go with responsive design as it’s less labor intensive. </w:t>
+      <w:bookmarkEnd w:id="31"/>
+      <w:bookmarkEnd w:id="32"/>
+    </w:p>
+    <w:p>
+      <w:pPr>
+        <w:rPr>
+          <w:lang w:val="en-AU"/>
+        </w:rPr>
+      </w:pPr>
+      <w:r>
+        <w:rPr>
+          <w:lang w:val="en-AU"/>
+        </w:rPr>
+        <w:t xml:space="preserve">As a team we’ve decided for the movie project to go with a responsive design approach. Because of the short amount of time we are given to complete this project it only made sense to go with responsive design as </w:t>
+      </w:r>
+      <w:proofErr w:type="gramStart"/>
+      <w:r>
+        <w:rPr>
+          <w:lang w:val="en-AU"/>
+        </w:rPr>
+        <w:t>it’s</w:t>
+      </w:r>
+      <w:proofErr w:type="gramEnd"/>
+      <w:r>
+        <w:rPr>
+          <w:lang w:val="en-AU"/>
+        </w:rPr>
+        <w:t xml:space="preserve"> less </w:t>
+      </w:r>
+      <w:proofErr w:type="spellStart"/>
+      <w:r>
+        <w:rPr>
+          <w:lang w:val="en-AU"/>
+        </w:rPr>
+        <w:t>labor</w:t>
+      </w:r>
+      <w:proofErr w:type="spellEnd"/>
+      <w:r>
+        <w:rPr>
+          <w:lang w:val="en-AU"/>
+        </w:rPr>
+        <w:t xml:space="preserve"> intensive. </w:t>
       </w:r>
     </w:p>
     <w:p>
@@ -5042,12 +6337,15 @@
           <w:lang w:val="en-AU"/>
         </w:rPr>
       </w:pPr>
-      <w:r>
-        <w:rPr>
-          <w:lang w:val="en-AU"/>
-        </w:rPr>
+      <w:bookmarkStart w:id="33" w:name="_Toc87257797"/>
+      <w:r>
+        <w:rPr>
+          <w:lang w:val="en-AU"/>
+        </w:rPr>
+        <w:lastRenderedPageBreak/>
         <w:t>Sprint One Testing</w:t>
       </w:r>
+      <w:bookmarkEnd w:id="33"/>
     </w:p>
     <w:p>
       <w:pPr>
@@ -5056,12 +6354,14 @@
           <w:lang w:val="en-AU"/>
         </w:rPr>
       </w:pPr>
+      <w:bookmarkStart w:id="34" w:name="_Toc87257798"/>
       <w:r>
         <w:rPr>
           <w:lang w:val="en-AU"/>
         </w:rPr>
         <w:t>Test Methods</w:t>
       </w:r>
+      <w:bookmarkEnd w:id="34"/>
     </w:p>
     <w:p>
       <w:pPr>
@@ -5140,12 +6440,15 @@
           <w:lang w:val="en-AU"/>
         </w:rPr>
       </w:pPr>
-      <w:r>
-        <w:rPr>
-          <w:lang w:val="en-AU"/>
-        </w:rPr>
+      <w:bookmarkStart w:id="35" w:name="_Toc87257799"/>
+      <w:r>
+        <w:rPr>
+          <w:lang w:val="en-AU"/>
+        </w:rPr>
+        <w:lastRenderedPageBreak/>
         <w:t>Test Table</w:t>
       </w:r>
+      <w:bookmarkEnd w:id="35"/>
     </w:p>
     <w:tbl>
       <w:tblPr>
@@ -5333,8 +6636,6 @@
             </w:r>
           </w:p>
         </w:tc>
-        <w:bookmarkStart w:id="21" w:name="_GoBack"/>
-        <w:bookmarkEnd w:id="21"/>
       </w:tr>
       <w:tr>
         <w:trPr>
@@ -6396,6 +7697,7 @@
                 <w:color w:val="000000"/>
                 <w:lang w:val="en-AU" w:eastAsia="en-MY"/>
               </w:rPr>
+              <w:lastRenderedPageBreak/>
               <w:t>8</w:t>
             </w:r>
           </w:p>
@@ -7728,6 +9030,7 @@
                 <w:color w:val="000000"/>
                 <w:lang w:val="en-AU" w:eastAsia="en-MY"/>
               </w:rPr>
+              <w:lastRenderedPageBreak/>
               <w:t>17</w:t>
             </w:r>
           </w:p>
@@ -8620,12 +9923,15 @@
           <w:lang w:val="en-AU"/>
         </w:rPr>
       </w:pPr>
-      <w:r>
-        <w:rPr>
-          <w:lang w:val="en-AU"/>
-        </w:rPr>
+      <w:bookmarkStart w:id="36" w:name="_Toc87257800"/>
+      <w:r>
+        <w:rPr>
+          <w:lang w:val="en-AU"/>
+        </w:rPr>
+        <w:lastRenderedPageBreak/>
         <w:t>Screen Captures</w:t>
       </w:r>
+      <w:bookmarkEnd w:id="36"/>
     </w:p>
     <w:tbl>
       <w:tblPr>
@@ -8676,7 +9982,6 @@
             <w:r>
               <w:rPr>
                 <w:noProof/>
-                <w:lang w:val="en-AU"/>
               </w:rPr>
               <w:drawing>
                 <wp:inline distT="0" distB="0" distL="0" distR="0" wp14:anchorId="70B22D5C" wp14:editId="7E83045A">
@@ -8735,7 +10040,6 @@
             <w:r>
               <w:rPr>
                 <w:noProof/>
-                <w:lang w:val="en-AU"/>
               </w:rPr>
               <w:drawing>
                 <wp:inline distT="0" distB="0" distL="0" distR="0" wp14:anchorId="034ADA20" wp14:editId="699EA09D">
@@ -8820,7 +10124,6 @@
             <w:r>
               <w:rPr>
                 <w:noProof/>
-                <w:lang w:val="en-AU"/>
               </w:rPr>
               <w:drawing>
                 <wp:inline distT="0" distB="0" distL="0" distR="0" wp14:anchorId="0584A093" wp14:editId="4C10E358">
@@ -8879,7 +10182,6 @@
             <w:r>
               <w:rPr>
                 <w:noProof/>
-                <w:lang w:val="en-AU"/>
               </w:rPr>
               <w:drawing>
                 <wp:inline distT="0" distB="0" distL="0" distR="0" wp14:anchorId="3EEE8CCC" wp14:editId="609C422D">
@@ -8964,7 +10266,6 @@
             <w:r>
               <w:rPr>
                 <w:noProof/>
-                <w:lang w:val="en-AU"/>
               </w:rPr>
               <w:drawing>
                 <wp:inline distT="0" distB="0" distL="0" distR="0" wp14:anchorId="65A3B0E8" wp14:editId="53C69816">
@@ -9023,7 +10324,6 @@
             <w:r>
               <w:rPr>
                 <w:noProof/>
-                <w:lang w:val="en-AU"/>
               </w:rPr>
               <w:drawing>
                 <wp:inline distT="0" distB="0" distL="0" distR="0" wp14:anchorId="04C55BBD" wp14:editId="225D09AD">
@@ -9108,7 +10408,6 @@
             <w:r>
               <w:rPr>
                 <w:noProof/>
-                <w:lang w:val="en-AU"/>
               </w:rPr>
               <w:drawing>
                 <wp:inline distT="0" distB="0" distL="0" distR="0" wp14:anchorId="6648E52C" wp14:editId="158CB316">
@@ -9205,7 +10504,6 @@
             <w:r>
               <w:rPr>
                 <w:noProof/>
-                <w:lang w:val="en-AU"/>
               </w:rPr>
               <w:drawing>
                 <wp:inline distT="0" distB="0" distL="0" distR="0" wp14:anchorId="51BF0E42" wp14:editId="2992EDD1">
@@ -9302,7 +10600,6 @@
             <w:r>
               <w:rPr>
                 <w:noProof/>
-                <w:lang w:val="en-AU"/>
               </w:rPr>
               <w:drawing>
                 <wp:inline distT="0" distB="0" distL="0" distR="0" wp14:anchorId="04BA3DBA" wp14:editId="77DEB107">
@@ -9399,7 +10696,6 @@
             <w:r>
               <w:rPr>
                 <w:noProof/>
-                <w:lang w:val="en-AU"/>
               </w:rPr>
               <w:drawing>
                 <wp:inline distT="0" distB="0" distL="0" distR="0" wp14:anchorId="353A5D0B" wp14:editId="1B104072">
@@ -9496,7 +10792,6 @@
             <w:r>
               <w:rPr>
                 <w:noProof/>
-                <w:lang w:val="en-AU"/>
               </w:rPr>
               <w:drawing>
                 <wp:inline distT="0" distB="0" distL="0" distR="0" wp14:anchorId="598519E6" wp14:editId="623F6724">
@@ -9593,7 +10888,6 @@
             <w:r>
               <w:rPr>
                 <w:noProof/>
-                <w:lang w:val="en-AU"/>
               </w:rPr>
               <w:drawing>
                 <wp:inline distT="0" distB="0" distL="0" distR="0" wp14:anchorId="3564C112" wp14:editId="754FA614">
@@ -9691,7 +10985,6 @@
             <w:r>
               <w:rPr>
                 <w:noProof/>
-                <w:lang w:val="en-AU"/>
               </w:rPr>
               <w:drawing>
                 <wp:inline distT="0" distB="0" distL="0" distR="0" wp14:anchorId="0BA3459B" wp14:editId="11B1F3FF">
@@ -9789,7 +11082,6 @@
             <w:r>
               <w:rPr>
                 <w:noProof/>
-                <w:lang w:val="en-AU"/>
               </w:rPr>
               <w:drawing>
                 <wp:inline distT="0" distB="0" distL="0" distR="0" wp14:anchorId="72EA4950" wp14:editId="210B6D70">
@@ -9889,7 +11181,6 @@
               <w:rPr>
                 <w:noProof/>
                 <w:color w:val="000000" w:themeColor="text1"/>
-                <w:lang w:val="en-AU"/>
               </w:rPr>
               <w:drawing>
                 <wp:inline distT="0" distB="0" distL="0" distR="0" wp14:anchorId="4E722067" wp14:editId="0B51EA89">
@@ -9950,7 +11241,6 @@
               <w:rPr>
                 <w:noProof/>
                 <w:color w:val="000000" w:themeColor="text1"/>
-                <w:lang w:val="en-AU"/>
               </w:rPr>
               <w:drawing>
                 <wp:inline distT="0" distB="0" distL="0" distR="0" wp14:anchorId="609F3873" wp14:editId="574573D6">
@@ -10037,7 +11327,6 @@
               <w:rPr>
                 <w:noProof/>
                 <w:color w:val="000000" w:themeColor="text1"/>
-                <w:lang w:val="en-AU"/>
               </w:rPr>
               <w:drawing>
                 <wp:inline distT="0" distB="0" distL="0" distR="0" wp14:anchorId="1E79AD57" wp14:editId="3CFB98DB">
@@ -10098,7 +11387,6 @@
               <w:rPr>
                 <w:noProof/>
                 <w:color w:val="000000" w:themeColor="text1"/>
-                <w:lang w:val="en-AU"/>
               </w:rPr>
               <w:drawing>
                 <wp:inline distT="0" distB="0" distL="0" distR="0" wp14:anchorId="1B23D085" wp14:editId="48033251">
@@ -10185,7 +11473,6 @@
               <w:rPr>
                 <w:noProof/>
                 <w:color w:val="000000" w:themeColor="text1"/>
-                <w:lang w:val="en-AU"/>
               </w:rPr>
               <w:drawing>
                 <wp:inline distT="0" distB="0" distL="0" distR="0" wp14:anchorId="3DAE2983" wp14:editId="5D7B697E">
@@ -10285,7 +11572,6 @@
               <w:rPr>
                 <w:noProof/>
                 <w:color w:val="000000" w:themeColor="text1"/>
-                <w:lang w:val="en-AU"/>
               </w:rPr>
               <w:drawing>
                 <wp:inline distT="0" distB="0" distL="0" distR="0" wp14:anchorId="628AFDFC" wp14:editId="093E8604">
@@ -10385,7 +11671,6 @@
               <w:rPr>
                 <w:noProof/>
                 <w:color w:val="000000" w:themeColor="text1"/>
-                <w:lang w:val="en-AU"/>
               </w:rPr>
               <w:drawing>
                 <wp:inline distT="0" distB="0" distL="0" distR="0" wp14:anchorId="3EA7F649" wp14:editId="4CA01627">
@@ -10485,7 +11770,6 @@
               <w:rPr>
                 <w:noProof/>
                 <w:color w:val="000000" w:themeColor="text1"/>
-                <w:lang w:val="en-AU"/>
               </w:rPr>
               <w:drawing>
                 <wp:inline distT="0" distB="0" distL="0" distR="0" wp14:anchorId="347EA285" wp14:editId="792DA5AD">
@@ -10585,7 +11869,6 @@
               <w:rPr>
                 <w:noProof/>
                 <w:color w:val="000000" w:themeColor="text1"/>
-                <w:lang w:val="en-AU"/>
               </w:rPr>
               <w:drawing>
                 <wp:inline distT="0" distB="0" distL="0" distR="0" wp14:anchorId="6739C41F" wp14:editId="2E25D738">
@@ -10685,7 +11968,6 @@
               <w:rPr>
                 <w:noProof/>
                 <w:color w:val="000000" w:themeColor="text1"/>
-                <w:lang w:val="en-AU"/>
               </w:rPr>
               <w:drawing>
                 <wp:inline distT="0" distB="0" distL="0" distR="0" wp14:anchorId="7CBE3FC7" wp14:editId="29A1BD97">
@@ -10785,7 +12067,6 @@
               <w:rPr>
                 <w:noProof/>
                 <w:color w:val="000000" w:themeColor="text1"/>
-                <w:lang w:val="en-AU"/>
               </w:rPr>
               <w:drawing>
                 <wp:inline distT="0" distB="0" distL="0" distR="0" wp14:anchorId="3CF30CEB" wp14:editId="53435CA6">
@@ -10885,7 +12166,6 @@
               <w:rPr>
                 <w:noProof/>
                 <w:color w:val="000000" w:themeColor="text1"/>
-                <w:lang w:val="en-AU"/>
               </w:rPr>
               <w:drawing>
                 <wp:inline distT="0" distB="0" distL="0" distR="0" wp14:anchorId="5A463EDE" wp14:editId="53E6C06F">
@@ -10985,7 +12265,6 @@
               <w:rPr>
                 <w:noProof/>
                 <w:color w:val="000000" w:themeColor="text1"/>
-                <w:lang w:val="en-AU"/>
               </w:rPr>
               <w:drawing>
                 <wp:inline distT="0" distB="0" distL="0" distR="0" wp14:anchorId="567150D8" wp14:editId="5437453C">
@@ -11076,9 +12355,13 @@
         <w:br w:type="page"/>
       </w:r>
     </w:p>
+    <w:bookmarkStart w:id="37" w:name="_Toc87257801" w:displacedByCustomXml="next"/>
     <w:sdt>
       <w:sdtPr>
         <w:rPr>
+          <w:rFonts w:eastAsiaTheme="minorHAnsi" w:cstheme="minorBidi"/>
+          <w:color w:val="595959" w:themeColor="text1" w:themeTint="A6"/>
+          <w:sz w:val="22"/>
           <w:lang w:val="en-AU"/>
         </w:rPr>
         <w:id w:val="-179431333"/>
@@ -11087,13 +12370,7 @@
           <w:docPartUnique/>
         </w:docPartObj>
       </w:sdtPr>
-      <w:sdtEndPr>
-        <w:rPr>
-          <w:rFonts w:eastAsiaTheme="minorHAnsi" w:cstheme="minorBidi"/>
-          <w:color w:val="595959" w:themeColor="text1" w:themeTint="A6"/>
-          <w:sz w:val="22"/>
-        </w:rPr>
-      </w:sdtEndPr>
+      <w:sdtEndPr/>
       <w:sdtContent>
         <w:p>
           <w:pPr>
@@ -11108,6 +12385,7 @@
             </w:rPr>
             <w:t>References</w:t>
           </w:r>
+          <w:bookmarkEnd w:id="37"/>
         </w:p>
         <w:sdt>
           <w:sdtPr>
@@ -11117,6 +12395,7 @@
             <w:id w:val="-573587230"/>
             <w:bibliography/>
           </w:sdtPr>
+          <w:sdtEndPr/>
           <w:sdtContent>
             <w:p>
               <w:pPr>
@@ -11232,10 +12511,12 @@
       </w:pPr>
     </w:p>
     <w:sectPr>
-      <w:headerReference w:type="default" r:id="rId56"/>
-      <w:footerReference w:type="default" r:id="rId57"/>
-      <w:headerReference w:type="first" r:id="rId58"/>
-      <w:footerReference w:type="first" r:id="rId59"/>
+      <w:headerReference w:type="even" r:id="rId56"/>
+      <w:headerReference w:type="default" r:id="rId57"/>
+      <w:footerReference w:type="even" r:id="rId58"/>
+      <w:footerReference w:type="default" r:id="rId59"/>
+      <w:headerReference w:type="first" r:id="rId60"/>
+      <w:footerReference w:type="first" r:id="rId61"/>
       <w:pgSz w:w="12240" w:h="15840"/>
       <w:pgMar w:top="1728" w:right="1800" w:bottom="1440" w:left="1800" w:header="720" w:footer="720" w:gutter="0"/>
       <w:pgNumType w:start="0"/>
@@ -11285,32 +12566,83 @@
     <w:pPr>
       <w:pStyle w:val="Footer"/>
     </w:pPr>
-    <w:r>
-      <w:t xml:space="preserve">Page </w:t>
-    </w:r>
-    <w:r>
-      <w:fldChar w:fldCharType="begin"/>
-    </w:r>
-    <w:r>
-      <w:instrText xml:space="preserve"> PAGE  \* Arabic  \* MERGEFORMAT </w:instrText>
-    </w:r>
-    <w:r>
-      <w:fldChar w:fldCharType="separate"/>
-    </w:r>
-    <w:r>
-      <w:rPr>
-        <w:noProof/>
-      </w:rPr>
-      <w:t>10</w:t>
-    </w:r>
-    <w:r>
-      <w:fldChar w:fldCharType="end"/>
-    </w:r>
   </w:p>
 </w:ftr>
 </file>
 
 <file path=word/footer2.xml><?xml version="1.0" encoding="utf-8"?>
+<w:ftr xmlns:wpc="http://schemas.microsoft.com/office/word/2010/wordprocessingCanvas" xmlns:cx="http://schemas.microsoft.com/office/drawing/2014/chartex" xmlns:cx1="http://schemas.microsoft.com/office/drawing/2015/9/8/chartex" xmlns:mc="http://schemas.openxmlformats.org/markup-compatibility/2006" xmlns:o="urn:schemas-microsoft-com:office:office" xmlns:r="http://schemas.openxmlformats.org/officeDocument/2006/relationships" xmlns:m="http://schemas.openxmlformats.org/officeDocument/2006/math" xmlns:v="urn:schemas-microsoft-com:vml" xmlns:wp14="http://schemas.microsoft.com/office/word/2010/wordprocessingDrawing" xmlns:wp="http://schemas.openxmlformats.org/drawingml/2006/wordprocessingDrawing" xmlns:w10="urn:schemas-microsoft-com:office:word" xmlns:w="http://schemas.openxmlformats.org/wordprocessingml/2006/main" xmlns:w14="http://schemas.microsoft.com/office/word/2010/wordml" xmlns:w15="http://schemas.microsoft.com/office/word/2012/wordml" xmlns:w16se="http://schemas.microsoft.com/office/word/2015/wordml/symex" xmlns:wpg="http://schemas.microsoft.com/office/word/2010/wordprocessingGroup" xmlns:wpi="http://schemas.microsoft.com/office/word/2010/wordprocessingInk" xmlns:wne="http://schemas.microsoft.com/office/word/2006/wordml" xmlns:wps="http://schemas.microsoft.com/office/word/2010/wordprocessingShape" mc:Ignorable="w14 w15 w16se wp14">
+  <w:sdt>
+    <w:sdtPr>
+      <w:id w:val="-1649816322"/>
+      <w:docPartObj>
+        <w:docPartGallery w:val="Page Numbers (Bottom of Page)"/>
+        <w:docPartUnique/>
+      </w:docPartObj>
+    </w:sdtPr>
+    <w:sdtEndPr>
+      <w:rPr>
+        <w:noProof/>
+      </w:rPr>
+    </w:sdtEndPr>
+    <w:sdtContent>
+      <w:p>
+        <w:pPr>
+          <w:pStyle w:val="Footer"/>
+          <w:jc w:val="left"/>
+        </w:pPr>
+        <w:r>
+          <w:fldChar w:fldCharType="begin"/>
+        </w:r>
+        <w:r>
+          <w:instrText xml:space="preserve"> FILENAME \* MERGEFORMAT </w:instrText>
+        </w:r>
+        <w:r>
+          <w:fldChar w:fldCharType="separate"/>
+        </w:r>
+        <w:r>
+          <w:rPr>
+            <w:noProof/>
+          </w:rPr>
+          <w:t>Sprint one master document.docx</w:t>
+        </w:r>
+        <w:r>
+          <w:rPr>
+            <w:noProof/>
+          </w:rPr>
+          <w:fldChar w:fldCharType="end"/>
+        </w:r>
+        <w:r>
+          <w:tab/>
+          <w:t xml:space="preserve">Page </w:t>
+        </w:r>
+        <w:r>
+          <w:fldChar w:fldCharType="begin"/>
+        </w:r>
+        <w:r>
+          <w:instrText xml:space="preserve"> PAGE  \* Arabic  \* MERGEFORMAT </w:instrText>
+        </w:r>
+        <w:r>
+          <w:fldChar w:fldCharType="separate"/>
+        </w:r>
+        <w:r>
+          <w:rPr>
+            <w:noProof/>
+          </w:rPr>
+          <w:t>3</w:t>
+        </w:r>
+        <w:r>
+          <w:fldChar w:fldCharType="end"/>
+        </w:r>
+      </w:p>
+      <w:bookmarkStart w:id="38" w:name="_GoBack" w:displacedByCustomXml="next"/>
+      <w:bookmarkEnd w:id="38" w:displacedByCustomXml="next"/>
+    </w:sdtContent>
+  </w:sdt>
+</w:ftr>
+</file>
+
+<file path=word/footer3.xml><?xml version="1.0" encoding="utf-8"?>
 <w:ftr xmlns:wpc="http://schemas.microsoft.com/office/word/2010/wordprocessingCanvas" xmlns:cx="http://schemas.microsoft.com/office/drawing/2014/chartex" xmlns:cx1="http://schemas.microsoft.com/office/drawing/2015/9/8/chartex" xmlns:mc="http://schemas.openxmlformats.org/markup-compatibility/2006" xmlns:o="urn:schemas-microsoft-com:office:office" xmlns:r="http://schemas.openxmlformats.org/officeDocument/2006/relationships" xmlns:m="http://schemas.openxmlformats.org/officeDocument/2006/math" xmlns:v="urn:schemas-microsoft-com:vml" xmlns:wp14="http://schemas.microsoft.com/office/word/2010/wordprocessingDrawing" xmlns:wp="http://schemas.openxmlformats.org/drawingml/2006/wordprocessingDrawing" xmlns:w10="urn:schemas-microsoft-com:office:word" xmlns:w="http://schemas.openxmlformats.org/wordprocessingml/2006/main" xmlns:w14="http://schemas.microsoft.com/office/word/2010/wordml" xmlns:w15="http://schemas.microsoft.com/office/word/2012/wordml" xmlns:w16se="http://schemas.microsoft.com/office/word/2015/wordml/symex" xmlns:wpg="http://schemas.microsoft.com/office/word/2010/wordprocessingGroup" xmlns:wpi="http://schemas.microsoft.com/office/word/2010/wordprocessingInk" xmlns:wne="http://schemas.microsoft.com/office/word/2006/wordml" xmlns:wps="http://schemas.microsoft.com/office/word/2010/wordprocessingShape" mc:Ignorable="w14 w15 w16se wp14">
   <w:tbl>
     <w:tblPr>
@@ -11406,6 +12738,16 @@
     <w:pPr>
       <w:pStyle w:val="Header"/>
     </w:pPr>
+  </w:p>
+</w:hdr>
+</file>
+
+<file path=word/header2.xml><?xml version="1.0" encoding="utf-8"?>
+<w:hdr xmlns:wpc="http://schemas.microsoft.com/office/word/2010/wordprocessingCanvas" xmlns:cx="http://schemas.microsoft.com/office/drawing/2014/chartex" xmlns:cx1="http://schemas.microsoft.com/office/drawing/2015/9/8/chartex" xmlns:mc="http://schemas.openxmlformats.org/markup-compatibility/2006" xmlns:o="urn:schemas-microsoft-com:office:office" xmlns:r="http://schemas.openxmlformats.org/officeDocument/2006/relationships" xmlns:m="http://schemas.openxmlformats.org/officeDocument/2006/math" xmlns:v="urn:schemas-microsoft-com:vml" xmlns:wp14="http://schemas.microsoft.com/office/word/2010/wordprocessingDrawing" xmlns:wp="http://schemas.openxmlformats.org/drawingml/2006/wordprocessingDrawing" xmlns:w10="urn:schemas-microsoft-com:office:word" xmlns:w="http://schemas.openxmlformats.org/wordprocessingml/2006/main" xmlns:w14="http://schemas.microsoft.com/office/word/2010/wordml" xmlns:w15="http://schemas.microsoft.com/office/word/2012/wordml" xmlns:w16se="http://schemas.microsoft.com/office/word/2015/wordml/symex" xmlns:wpg="http://schemas.microsoft.com/office/word/2010/wordprocessingGroup" xmlns:wpi="http://schemas.microsoft.com/office/word/2010/wordprocessingInk" xmlns:wne="http://schemas.microsoft.com/office/word/2006/wordml" xmlns:wps="http://schemas.microsoft.com/office/word/2010/wordprocessingShape" mc:Ignorable="w14 w15 w16se wp14">
+  <w:p>
+    <w:pPr>
+      <w:pStyle w:val="Header"/>
+    </w:pPr>
     <w:r>
       <w:rPr>
         <w:noProof/>
@@ -11437,13 +12779,13 @@
       </w:pict>
     </w:r>
     <w:r>
-      <w:t>HEADER TEXT</w:t>
+      <w:t>Sprint One Report – ICA Design – Rapid App Development</w:t>
     </w:r>
   </w:p>
 </w:hdr>
 </file>
 
-<file path=word/header2.xml><?xml version="1.0" encoding="utf-8"?>
+<file path=word/header3.xml><?xml version="1.0" encoding="utf-8"?>
 <w:hdr xmlns:wpc="http://schemas.microsoft.com/office/word/2010/wordprocessingCanvas" xmlns:cx="http://schemas.microsoft.com/office/drawing/2014/chartex" xmlns:cx1="http://schemas.microsoft.com/office/drawing/2015/9/8/chartex" xmlns:mc="http://schemas.openxmlformats.org/markup-compatibility/2006" xmlns:o="urn:schemas-microsoft-com:office:office" xmlns:r="http://schemas.openxmlformats.org/officeDocument/2006/relationships" xmlns:m="http://schemas.openxmlformats.org/officeDocument/2006/math" xmlns:v="urn:schemas-microsoft-com:vml" xmlns:wp14="http://schemas.microsoft.com/office/word/2010/wordprocessingDrawing" xmlns:wp="http://schemas.openxmlformats.org/drawingml/2006/wordprocessingDrawing" xmlns:w10="urn:schemas-microsoft-com:office:word" xmlns:w="http://schemas.openxmlformats.org/wordprocessingml/2006/main" xmlns:w14="http://schemas.microsoft.com/office/word/2010/wordml" xmlns:w15="http://schemas.microsoft.com/office/word/2012/wordml" xmlns:w16se="http://schemas.microsoft.com/office/word/2015/wordml/symex" xmlns:wpg="http://schemas.microsoft.com/office/word/2010/wordprocessingGroup" xmlns:wpi="http://schemas.microsoft.com/office/word/2010/wordprocessingInk" xmlns:wne="http://schemas.microsoft.com/office/word/2006/wordml" xmlns:wps="http://schemas.microsoft.com/office/word/2010/wordprocessingShape" mc:Ignorable="w14 w15 w16se wp14">
   <w:tbl>
     <w:tblPr>
@@ -15360,21 +16702,12 @@
 </file>
 
 <file path=customXml/item1.xml><?xml version="1.0" encoding="utf-8"?>
-<?mso-contentType ?>
-<FormTemplates xmlns="http://schemas.microsoft.com/sharepoint/v3/contenttype/forms">
-  <Display>DocumentLibraryForm</Display>
-  <Edit>DocumentLibraryForm</Edit>
-  <New>DocumentLibraryForm</New>
-</FormTemplates>
-</file>
-
-<file path=customXml/item2.xml><?xml version="1.0" encoding="utf-8"?>
 <p:properties xmlns:p="http://schemas.microsoft.com/office/2006/metadata/properties" xmlns:xsi="http://www.w3.org/2001/XMLSchema-instance" xmlns:pc="http://schemas.microsoft.com/office/infopath/2007/PartnerControls">
   <documentManagement/>
 </p:properties>
 </file>
 
-<file path=customXml/item3.xml><?xml version="1.0" encoding="utf-8"?>
+<file path=customXml/item2.xml><?xml version="1.0" encoding="utf-8"?>
 <ct:contentTypeSchema xmlns:ct="http://schemas.microsoft.com/office/2006/metadata/contentType" xmlns:ma="http://schemas.microsoft.com/office/2006/metadata/properties/metaAttributes" ct:_="" ma:_="" ma:contentTypeName="Document" ma:contentTypeID="0x0101007F2FBDFB0E0FB749B86B7F747FC2F8A4" ma:contentTypeVersion="11" ma:contentTypeDescription="Create a new document." ma:contentTypeScope="" ma:versionID="63267c385f92a03e543196bbb008a921">
   <xsd:schema xmlns:xsd="http://www.w3.org/2001/XMLSchema" xmlns:xs="http://www.w3.org/2001/XMLSchema" xmlns:p="http://schemas.microsoft.com/office/2006/metadata/properties" xmlns:ns3="07b6fba7-53aa-4d1d-aa9b-0978b75e7554" xmlns:ns4="61f35941-e41e-4916-9e6f-dcdd21344848" targetNamespace="http://schemas.microsoft.com/office/2006/metadata/properties" ma:root="true" ma:fieldsID="c978dd49b2456f308291171b3d12d3eb" ns3:_="" ns4:_="">
     <xsd:import namespace="07b6fba7-53aa-4d1d-aa9b-0978b75e7554"/>
@@ -15585,6 +16918,15 @@
 </ct:contentTypeSchema>
 </file>
 
+<file path=customXml/item3.xml><?xml version="1.0" encoding="utf-8"?>
+<?mso-contentType ?>
+<FormTemplates xmlns="http://schemas.microsoft.com/sharepoint/v3/contenttype/forms">
+  <Display>DocumentLibraryForm</Display>
+  <Edit>DocumentLibraryForm</Edit>
+  <New>DocumentLibraryForm</New>
+</FormTemplates>
+</file>
+
 <file path=customXml/item4.xml><?xml version="1.0" encoding="utf-8"?>
 <b:Sources xmlns:b="http://schemas.openxmlformats.org/officeDocument/2006/bibliography" xmlns="http://schemas.openxmlformats.org/officeDocument/2006/bibliography" SelectedStyle="\APASixthEditionOfficeOnline.xsl" StyleName="APA" Version="6">
   <b:Source>
@@ -15627,31 +16969,15 @@
 </file>
 
 <file path=customXml/itemProps1.xml><?xml version="1.0" encoding="utf-8"?>
-<ds:datastoreItem xmlns:ds="http://schemas.openxmlformats.org/officeDocument/2006/customXml" ds:itemID="{14F24E90-00BD-41F4-B609-1F6905A98335}">
+<ds:datastoreItem xmlns:ds="http://schemas.openxmlformats.org/officeDocument/2006/customXml" ds:itemID="{704D5122-C980-407F-A5BA-16DCD8D9A25C}">
   <ds:schemaRefs>
-    <ds:schemaRef ds:uri="http://schemas.microsoft.com/sharepoint/v3/contenttype/forms"/>
+    <ds:schemaRef ds:uri="http://schemas.microsoft.com/office/2006/metadata/properties"/>
+    <ds:schemaRef ds:uri="http://schemas.microsoft.com/office/infopath/2007/PartnerControls"/>
   </ds:schemaRefs>
 </ds:datastoreItem>
 </file>
 
 <file path=customXml/itemProps2.xml><?xml version="1.0" encoding="utf-8"?>
-<ds:datastoreItem xmlns:ds="http://schemas.openxmlformats.org/officeDocument/2006/customXml" ds:itemID="{704D5122-C980-407F-A5BA-16DCD8D9A25C}">
-  <ds:schemaRefs>
-    <ds:schemaRef ds:uri="http://schemas.microsoft.com/office/2006/documentManagement/types"/>
-    <ds:schemaRef ds:uri="http://www.w3.org/XML/1998/namespace"/>
-    <ds:schemaRef ds:uri="http://purl.org/dc/terms/"/>
-    <ds:schemaRef ds:uri="07b6fba7-53aa-4d1d-aa9b-0978b75e7554"/>
-    <ds:schemaRef ds:uri="http://schemas.openxmlformats.org/package/2006/metadata/core-properties"/>
-    <ds:schemaRef ds:uri="http://schemas.microsoft.com/office/2006/metadata/properties"/>
-    <ds:schemaRef ds:uri="http://purl.org/dc/dcmitype/"/>
-    <ds:schemaRef ds:uri="http://purl.org/dc/elements/1.1/"/>
-    <ds:schemaRef ds:uri="http://schemas.microsoft.com/office/infopath/2007/PartnerControls"/>
-    <ds:schemaRef ds:uri="61f35941-e41e-4916-9e6f-dcdd21344848"/>
-  </ds:schemaRefs>
-</ds:datastoreItem>
-</file>
-
-<file path=customXml/itemProps3.xml><?xml version="1.0" encoding="utf-8"?>
 <ds:datastoreItem xmlns:ds="http://schemas.openxmlformats.org/officeDocument/2006/customXml" ds:itemID="{D6CF15C9-6D27-457E-A3FF-2B549DE67A09}">
   <ds:schemaRefs>
     <ds:schemaRef ds:uri="http://schemas.microsoft.com/office/2006/metadata/contentType"/>
@@ -15670,8 +16996,16 @@
 </ds:datastoreItem>
 </file>
 
+<file path=customXml/itemProps3.xml><?xml version="1.0" encoding="utf-8"?>
+<ds:datastoreItem xmlns:ds="http://schemas.openxmlformats.org/officeDocument/2006/customXml" ds:itemID="{14F24E90-00BD-41F4-B609-1F6905A98335}">
+  <ds:schemaRefs>
+    <ds:schemaRef ds:uri="http://schemas.microsoft.com/sharepoint/v3/contenttype/forms"/>
+  </ds:schemaRefs>
+</ds:datastoreItem>
+</file>
+
 <file path=customXml/itemProps4.xml><?xml version="1.0" encoding="utf-8"?>
-<ds:datastoreItem xmlns:ds="http://schemas.openxmlformats.org/officeDocument/2006/customXml" ds:itemID="{C20899DE-0C8C-4F7E-BBC8-C92C34B77057}">
+<ds:datastoreItem xmlns:ds="http://schemas.openxmlformats.org/officeDocument/2006/customXml" ds:itemID="{6C90C35B-67BD-4832-B0AF-62B6E4FE6AB2}">
   <ds:schemaRefs>
     <ds:schemaRef ds:uri="http://schemas.openxmlformats.org/officeDocument/2006/bibliography"/>
   </ds:schemaRefs>

</xml_diff>

<commit_message>
Made some more formatting changes
</commit_message>
<xml_diff>
--- a/docs/Sprint one master document.docx
+++ b/docs/Sprint one master document.docx
@@ -130,7 +130,7 @@
           <w:rFonts w:ascii="Arial" w:hAnsi="Arial" w:cs="Arial"/>
           <w:lang w:val="en-AU"/>
         </w:rPr>
-        <w:t>Sprint One</w:t>
+        <w:t>Acme Entertainment Project</w:t>
       </w:r>
     </w:p>
     <w:p>
@@ -163,34 +163,6 @@
           <w:lang w:val="en-AU"/>
         </w:rPr>
         <w:t>ICA DESIGN</w:t>
-      </w:r>
-      <w:r>
-        <w:rPr>
-          <w:rFonts w:cs="Arial"/>
-          <w:lang w:val="en-AU"/>
-        </w:rPr>
-        <w:t xml:space="preserve"> | </w:t>
-      </w:r>
-      <w:r>
-        <w:rPr>
-          <w:rFonts w:cs="Arial"/>
-          <w:lang w:val="en-AU"/>
-        </w:rPr>
-        <w:t>Rapid App Development</w:t>
-      </w:r>
-      <w:r>
-        <w:rPr>
-          <w:rFonts w:cs="Arial"/>
-          <w:lang w:val="en-AU"/>
-        </w:rPr>
-        <w:t xml:space="preserve"> | </w:t>
-      </w:r>
-      <w:r>
-        <w:rPr>
-          <w:rFonts w:cs="Arial"/>
-          <w:lang w:val="en-AU"/>
-        </w:rPr>
-        <w:t>01/11/2021</w:t>
       </w:r>
     </w:p>
     <w:p>
@@ -6136,23 +6108,49 @@
                 <w:rFonts w:cs="Arial"/>
                 <w:lang w:val="en-AU"/>
               </w:rPr>
-              <w:t xml:space="preserve">Can be </w:t>
-            </w:r>
-            <w:proofErr w:type="spellStart"/>
-            <w:r>
+              <w:t>Can be labor intensive as there’s generally 3 different design per page</w:t>
+            </w:r>
+          </w:p>
+        </w:tc>
+      </w:tr>
+      <w:tr>
+        <w:tc>
+          <w:tcPr>
+            <w:tcW w:w="4315" w:type="dxa"/>
+          </w:tcPr>
+          <w:p>
+            <w:pPr>
               <w:rPr>
                 <w:rFonts w:cs="Arial"/>
                 <w:lang w:val="en-AU"/>
               </w:rPr>
-              <w:t>labor</w:t>
-            </w:r>
-            <w:proofErr w:type="spellEnd"/>
+            </w:pPr>
             <w:r>
               <w:rPr>
                 <w:rFonts w:cs="Arial"/>
                 <w:lang w:val="en-AU"/>
               </w:rPr>
-              <w:t xml:space="preserve"> intensive as there’s generally 3 different design per page</w:t>
+              <w:t>Increase in load times</w:t>
+            </w:r>
+          </w:p>
+        </w:tc>
+        <w:tc>
+          <w:tcPr>
+            <w:tcW w:w="4315" w:type="dxa"/>
+          </w:tcPr>
+          <w:p>
+            <w:pPr>
+              <w:rPr>
+                <w:rFonts w:cs="Arial"/>
+                <w:lang w:val="en-AU"/>
+              </w:rPr>
+            </w:pPr>
+            <w:r>
+              <w:rPr>
+                <w:rFonts w:cs="Arial"/>
+                <w:lang w:val="en-AU"/>
+              </w:rPr>
+              <w:t>Hard to maintain</w:t>
             </w:r>
           </w:p>
         </w:tc>
@@ -6174,7 +6172,7 @@
                 <w:rFonts w:cs="Arial"/>
                 <w:lang w:val="en-AU"/>
               </w:rPr>
-              <w:t>Increase in load times</w:t>
+              <w:t>Advertising monetization</w:t>
             </w:r>
           </w:p>
         </w:tc>
@@ -6194,65 +6192,7 @@
                 <w:rFonts w:cs="Arial"/>
                 <w:lang w:val="en-AU"/>
               </w:rPr>
-              <w:t>Hard to maintain</w:t>
-            </w:r>
-          </w:p>
-        </w:tc>
-      </w:tr>
-      <w:tr>
-        <w:tc>
-          <w:tcPr>
-            <w:tcW w:w="4315" w:type="dxa"/>
-          </w:tcPr>
-          <w:p>
-            <w:pPr>
-              <w:rPr>
-                <w:rFonts w:cs="Arial"/>
-                <w:lang w:val="en-AU"/>
-              </w:rPr>
-            </w:pPr>
-            <w:r>
-              <w:rPr>
-                <w:rFonts w:cs="Arial"/>
-                <w:lang w:val="en-AU"/>
-              </w:rPr>
-              <w:t>Advertising monetization</w:t>
-            </w:r>
-          </w:p>
-        </w:tc>
-        <w:tc>
-          <w:tcPr>
-            <w:tcW w:w="4315" w:type="dxa"/>
-          </w:tcPr>
-          <w:p>
-            <w:pPr>
-              <w:rPr>
-                <w:rFonts w:cs="Arial"/>
-                <w:lang w:val="en-AU"/>
-              </w:rPr>
-            </w:pPr>
-            <w:r>
-              <w:rPr>
-                <w:rFonts w:cs="Arial"/>
-                <w:lang w:val="en-AU"/>
-              </w:rPr>
-              <w:t xml:space="preserve">Because it’s </w:t>
-            </w:r>
-            <w:proofErr w:type="spellStart"/>
-            <w:r>
-              <w:rPr>
-                <w:rFonts w:cs="Arial"/>
-                <w:lang w:val="en-AU"/>
-              </w:rPr>
-              <w:t>labor</w:t>
-            </w:r>
-            <w:proofErr w:type="spellEnd"/>
-            <w:r>
-              <w:rPr>
-                <w:rFonts w:cs="Arial"/>
-                <w:lang w:val="en-AU"/>
-              </w:rPr>
-              <w:t xml:space="preserve"> intensive it is also expensive</w:t>
+              <w:t>Because it’s labor intensive it is also expensive</w:t>
             </w:r>
           </w:p>
         </w:tc>
@@ -6286,35 +6226,7 @@
         <w:rPr>
           <w:lang w:val="en-AU"/>
         </w:rPr>
-        <w:t xml:space="preserve">As a team we’ve decided for the movie project to go with a responsive design approach. Because of the short amount of time we are given to complete this project it only made sense to go with responsive design as </w:t>
-      </w:r>
-      <w:proofErr w:type="gramStart"/>
-      <w:r>
-        <w:rPr>
-          <w:lang w:val="en-AU"/>
-        </w:rPr>
-        <w:t>it’s</w:t>
-      </w:r>
-      <w:proofErr w:type="gramEnd"/>
-      <w:r>
-        <w:rPr>
-          <w:lang w:val="en-AU"/>
-        </w:rPr>
-        <w:t xml:space="preserve"> less </w:t>
-      </w:r>
-      <w:proofErr w:type="spellStart"/>
-      <w:r>
-        <w:rPr>
-          <w:lang w:val="en-AU"/>
-        </w:rPr>
-        <w:t>labor</w:t>
-      </w:r>
-      <w:proofErr w:type="spellEnd"/>
-      <w:r>
-        <w:rPr>
-          <w:lang w:val="en-AU"/>
-        </w:rPr>
-        <w:t xml:space="preserve"> intensive. </w:t>
+        <w:t xml:space="preserve">As a team we’ve decided for the movie project to go with a responsive design approach. Because of the short amount of time we are given to complete this project it only made sense to go with responsive design as it’s less labor intensive. </w:t>
       </w:r>
     </w:p>
     <w:p>
@@ -12614,6 +12526,15 @@
         </w:r>
         <w:r>
           <w:tab/>
+          <w:t>8/11/2021</w:t>
+        </w:r>
+        <w:r>
+          <w:tab/>
+        </w:r>
+        <w:r>
+          <w:tab/>
+        </w:r>
+        <w:r>
           <w:t xml:space="preserve">Page </w:t>
         </w:r>
         <w:r>
@@ -12629,14 +12550,12 @@
           <w:rPr>
             <w:noProof/>
           </w:rPr>
-          <w:t>3</w:t>
+          <w:t>1</w:t>
         </w:r>
         <w:r>
           <w:fldChar w:fldCharType="end"/>
         </w:r>
       </w:p>
-      <w:bookmarkStart w:id="38" w:name="_GoBack" w:displacedByCustomXml="next"/>
-      <w:bookmarkEnd w:id="38" w:displacedByCustomXml="next"/>
     </w:sdtContent>
   </w:sdt>
 </w:ftr>
@@ -12779,7 +12698,15 @@
       </w:pict>
     </w:r>
     <w:r>
-      <w:t>Sprint One Report – ICA Design – Rapid App Development</w:t>
+      <w:t xml:space="preserve"> </w:t>
+    </w:r>
+    <w:r>
+      <w:t>Acme Entertainment Project</w:t>
+    </w:r>
+    <w:bookmarkStart w:id="38" w:name="_GoBack"/>
+    <w:bookmarkEnd w:id="38"/>
+    <w:r>
+      <w:t xml:space="preserve"> – Weekly Report</w:t>
     </w:r>
   </w:p>
 </w:hdr>
@@ -17005,7 +16932,7 @@
 </file>
 
 <file path=customXml/itemProps4.xml><?xml version="1.0" encoding="utf-8"?>
-<ds:datastoreItem xmlns:ds="http://schemas.openxmlformats.org/officeDocument/2006/customXml" ds:itemID="{6C90C35B-67BD-4832-B0AF-62B6E4FE6AB2}">
+<ds:datastoreItem xmlns:ds="http://schemas.openxmlformats.org/officeDocument/2006/customXml" ds:itemID="{B9F047E5-8B73-4F02-B79D-CA343E4EA9FA}">
   <ds:schemaRefs>
     <ds:schemaRef ds:uri="http://schemas.openxmlformats.org/officeDocument/2006/bibliography"/>
   </ds:schemaRefs>

</xml_diff>